<commit_message>
add result in report file
</commit_message>
<xml_diff>
--- a/Report.docx
+++ b/Report.docx
@@ -382,10 +382,7 @@
       </w:pPr>
       <w:r>
         <w:lastRenderedPageBreak/>
-        <w:t xml:space="preserve">Part </w:t>
-      </w:r>
-      <w:r>
-        <w:t>1</w:t>
+        <w:t>Part 1</w:t>
       </w:r>
     </w:p>
     <w:p>
@@ -393,16 +390,7 @@
         <w:pStyle w:val="Heading1"/>
       </w:pPr>
       <w:r>
-        <w:t>1</w:t>
-      </w:r>
-      <w:r>
-        <w:t>. M</w:t>
-      </w:r>
-      <w:r>
-        <w:t xml:space="preserve">inimax and alpha-beta pruning </w:t>
-      </w:r>
-      <w:r>
-        <w:t xml:space="preserve">technique to solve “Dots and Boxes” puzzle </w:t>
+        <w:t xml:space="preserve">1. Minimax and alpha-beta pruning technique to solve “Dots and Boxes” puzzle </w:t>
       </w:r>
     </w:p>
     <w:p>
@@ -410,13 +398,7 @@
         <w:pStyle w:val="Heading2"/>
       </w:pPr>
       <w:r>
-        <w:t>1</w:t>
-      </w:r>
-      <w:r>
-        <w:t>.1</w:t>
-      </w:r>
-      <w:r>
-        <w:t xml:space="preserve"> Introduction</w:t>
+        <w:t>1.1 Introduction</w:t>
       </w:r>
     </w:p>
     <w:p>
@@ -498,16 +480,7 @@
         <w:pStyle w:val="Heading2"/>
       </w:pPr>
       <w:r>
-        <w:t>1.</w:t>
-      </w:r>
-      <w:r>
-        <w:t>2</w:t>
-      </w:r>
-      <w:r>
-        <w:t xml:space="preserve"> </w:t>
-      </w:r>
-      <w:r>
-        <w:t>Problem formulation</w:t>
+        <w:t>1.2 Problem formulation</w:t>
       </w:r>
       <w:r>
         <w:t xml:space="preserve"> as a search problem</w:t>
@@ -519,16 +492,7 @@
         <w:pStyle w:val="Heading2"/>
       </w:pPr>
       <w:r>
-        <w:t>1.</w:t>
-      </w:r>
-      <w:r>
-        <w:t>3</w:t>
-      </w:r>
-      <w:r>
-        <w:t xml:space="preserve"> </w:t>
-      </w:r>
-      <w:r>
-        <w:t>Technical discussion</w:t>
+        <w:t>1.3 Technical discussion</w:t>
       </w:r>
     </w:p>
     <w:p/>
@@ -663,7 +627,7 @@
           <w:b/>
           <w:bCs/>
         </w:rPr>
-        <w:t>A</w:t>
+        <w:t>Alpha-beta pruning technique</w:t>
       </w:r>
       <w:r>
         <w:rPr>
@@ -671,16 +635,18 @@
           <w:b/>
           <w:bCs/>
         </w:rPr>
-        <w:t>lpha-beta pruning technique</w:t>
-      </w:r>
-      <w:r>
+        <w:t>:</w:t>
+      </w:r>
+    </w:p>
+    <w:p>
+      <w:pPr>
+        <w:pStyle w:val="ListParagraph"/>
         <w:rPr>
           <w:rFonts w:asciiTheme="minorBidi" w:hAnsiTheme="minorBidi" w:cstheme="minorBidi"/>
           <w:b/>
           <w:bCs/>
         </w:rPr>
-        <w:t>:</w:t>
-      </w:r>
+      </w:pPr>
     </w:p>
     <w:p>
       <w:pPr>
@@ -707,2250 +673,1195 @@
         <w:pStyle w:val="ListParagraph"/>
         <w:rPr>
           <w:rFonts w:asciiTheme="minorBidi" w:hAnsiTheme="minorBidi" w:cstheme="minorBidi"/>
+        </w:rPr>
+      </w:pPr>
+    </w:p>
+    <w:p>
+      <w:r>
+        <w:t xml:space="preserve">The </w:t>
+      </w:r>
+      <w:proofErr w:type="spellStart"/>
+      <w:r>
+        <w:t>Mininmax</w:t>
+      </w:r>
+      <w:proofErr w:type="spellEnd"/>
+      <w:r>
+        <w:t xml:space="preserve"> pseudocode in our problem:</w:t>
+      </w:r>
+    </w:p>
+    <w:p/>
+    <w:p>
+      <w:pPr>
+        <w:ind w:firstLine="720"/>
+        <w:rPr>
+          <w:rFonts w:asciiTheme="majorBidi" w:hAnsiTheme="majorBidi" w:cstheme="majorBidi"/>
+          <w:color w:val="8496B0" w:themeColor="text2" w:themeTint="99"/>
+          <w:rtl/>
+        </w:rPr>
+      </w:pPr>
+      <w:r>
+        <w:rPr>
+          <w:rFonts w:asciiTheme="majorBidi" w:hAnsiTheme="majorBidi" w:cstheme="majorBidi"/>
           <w:b/>
           <w:bCs/>
-        </w:rPr>
-      </w:pPr>
+          <w:color w:val="8496B0" w:themeColor="text2" w:themeTint="99"/>
+        </w:rPr>
+        <w:t>function</w:t>
+      </w:r>
+      <w:r>
+        <w:rPr>
+          <w:rFonts w:asciiTheme="majorBidi" w:hAnsiTheme="majorBidi" w:cstheme="majorBidi"/>
+          <w:color w:val="8496B0" w:themeColor="text2" w:themeTint="99"/>
+        </w:rPr>
+        <w:t xml:space="preserve"> </w:t>
+      </w:r>
+      <w:proofErr w:type="gramStart"/>
+      <w:r>
+        <w:rPr>
+          <w:rFonts w:asciiTheme="majorBidi" w:hAnsiTheme="majorBidi" w:cstheme="majorBidi"/>
+          <w:color w:val="8496B0" w:themeColor="text2" w:themeTint="99"/>
+        </w:rPr>
+        <w:t>minimax(</w:t>
+      </w:r>
+      <w:proofErr w:type="gramEnd"/>
+      <w:r>
+        <w:rPr>
+          <w:rFonts w:asciiTheme="majorBidi" w:hAnsiTheme="majorBidi" w:cstheme="majorBidi"/>
+          <w:color w:val="8496B0" w:themeColor="text2" w:themeTint="99"/>
+        </w:rPr>
+        <w:t>board,  depth,  player)</w:t>
+      </w:r>
+    </w:p>
+    <w:p>
+      <w:pPr>
+        <w:rPr>
+          <w:rFonts w:asciiTheme="majorBidi" w:hAnsiTheme="majorBidi" w:cstheme="majorBidi"/>
+          <w:color w:val="8496B0" w:themeColor="text2" w:themeTint="99"/>
+        </w:rPr>
+      </w:pPr>
+      <w:r>
+        <w:rPr>
+          <w:rFonts w:asciiTheme="majorBidi" w:hAnsiTheme="majorBidi" w:cstheme="majorBidi"/>
+          <w:color w:val="8496B0" w:themeColor="text2" w:themeTint="99"/>
+        </w:rPr>
+        <w:tab/>
+      </w:r>
+      <w:r>
+        <w:rPr>
+          <w:rFonts w:asciiTheme="majorBidi" w:hAnsiTheme="majorBidi" w:cstheme="majorBidi"/>
+          <w:color w:val="8496B0" w:themeColor="text2" w:themeTint="99"/>
+        </w:rPr>
+        <w:tab/>
+      </w:r>
+      <w:r>
+        <w:rPr>
+          <w:rFonts w:asciiTheme="majorBidi" w:hAnsiTheme="majorBidi" w:cstheme="majorBidi"/>
+          <w:b/>
+          <w:bCs/>
+          <w:color w:val="8496B0" w:themeColor="text2" w:themeTint="99"/>
+        </w:rPr>
+        <w:t xml:space="preserve">If </w:t>
+      </w:r>
+      <w:proofErr w:type="spellStart"/>
+      <w:proofErr w:type="gramStart"/>
+      <w:r>
+        <w:rPr>
+          <w:rFonts w:asciiTheme="majorBidi" w:hAnsiTheme="majorBidi" w:cstheme="majorBidi"/>
+          <w:color w:val="8496B0" w:themeColor="text2" w:themeTint="99"/>
+        </w:rPr>
+        <w:t>board.depth</w:t>
+      </w:r>
+      <w:proofErr w:type="spellEnd"/>
+      <w:proofErr w:type="gramEnd"/>
+      <w:r>
+        <w:rPr>
+          <w:rFonts w:asciiTheme="majorBidi" w:hAnsiTheme="majorBidi" w:cstheme="majorBidi"/>
+          <w:color w:val="8496B0" w:themeColor="text2" w:themeTint="99"/>
+        </w:rPr>
+        <w:t xml:space="preserve"> &gt;= depth or </w:t>
+      </w:r>
+      <w:proofErr w:type="spellStart"/>
+      <w:r>
+        <w:rPr>
+          <w:rFonts w:asciiTheme="majorBidi" w:hAnsiTheme="majorBidi" w:cstheme="majorBidi"/>
+          <w:color w:val="8496B0" w:themeColor="text2" w:themeTint="99"/>
+        </w:rPr>
+        <w:t>children.isEmpty</w:t>
+      </w:r>
+      <w:proofErr w:type="spellEnd"/>
+      <w:r>
+        <w:rPr>
+          <w:rFonts w:asciiTheme="majorBidi" w:hAnsiTheme="majorBidi" w:cstheme="majorBidi"/>
+          <w:color w:val="8496B0" w:themeColor="text2" w:themeTint="99"/>
+        </w:rPr>
+        <w:t xml:space="preserve">() </w:t>
+      </w:r>
+      <w:r>
+        <w:rPr>
+          <w:rFonts w:asciiTheme="majorBidi" w:hAnsiTheme="majorBidi" w:cstheme="majorBidi"/>
+          <w:b/>
+          <w:bCs/>
+          <w:color w:val="8496B0" w:themeColor="text2" w:themeTint="99"/>
+        </w:rPr>
+        <w:t>then</w:t>
+      </w:r>
+    </w:p>
+    <w:p>
+      <w:pPr>
+        <w:pStyle w:val="HTMLPreformatted"/>
+        <w:rPr>
+          <w:rFonts w:asciiTheme="majorBidi" w:hAnsiTheme="majorBidi" w:cstheme="majorBidi"/>
+          <w:color w:val="8496B0" w:themeColor="text2" w:themeTint="99"/>
+          <w:sz w:val="24"/>
+          <w:szCs w:val="24"/>
+        </w:rPr>
+      </w:pPr>
+      <w:r>
+        <w:rPr>
+          <w:rFonts w:asciiTheme="majorBidi" w:hAnsiTheme="majorBidi" w:cstheme="majorBidi"/>
+          <w:color w:val="8496B0" w:themeColor="text2" w:themeTint="99"/>
+          <w:sz w:val="24"/>
+          <w:szCs w:val="24"/>
+        </w:rPr>
+        <w:tab/>
+      </w:r>
+      <w:r>
+        <w:rPr>
+          <w:rFonts w:asciiTheme="majorBidi" w:hAnsiTheme="majorBidi" w:cstheme="majorBidi"/>
+          <w:color w:val="8496B0" w:themeColor="text2" w:themeTint="99"/>
+          <w:sz w:val="24"/>
+          <w:szCs w:val="24"/>
+        </w:rPr>
+        <w:tab/>
+      </w:r>
+      <w:r>
+        <w:rPr>
+          <w:rFonts w:asciiTheme="majorBidi" w:hAnsiTheme="majorBidi" w:cstheme="majorBidi"/>
+          <w:b/>
+          <w:bCs/>
+          <w:color w:val="8496B0" w:themeColor="text2" w:themeTint="99"/>
+          <w:sz w:val="24"/>
+          <w:szCs w:val="24"/>
+        </w:rPr>
+        <w:t>return</w:t>
+      </w:r>
+      <w:r>
+        <w:rPr>
+          <w:rFonts w:asciiTheme="majorBidi" w:hAnsiTheme="majorBidi" w:cstheme="majorBidi"/>
+          <w:color w:val="8496B0" w:themeColor="text2" w:themeTint="99"/>
+          <w:sz w:val="24"/>
+          <w:szCs w:val="24"/>
+        </w:rPr>
+        <w:t xml:space="preserve"> the heuristic value of board</w:t>
+      </w:r>
+    </w:p>
+    <w:p>
+      <w:pPr>
+        <w:rPr>
+          <w:rFonts w:asciiTheme="majorBidi" w:hAnsiTheme="majorBidi" w:cstheme="majorBidi"/>
+          <w:color w:val="8496B0" w:themeColor="text2" w:themeTint="99"/>
+        </w:rPr>
+      </w:pPr>
+    </w:p>
+    <w:p>
+      <w:pPr>
+        <w:rPr>
+          <w:rFonts w:asciiTheme="majorBidi" w:hAnsiTheme="majorBidi" w:cstheme="majorBidi"/>
+          <w:color w:val="8496B0" w:themeColor="text2" w:themeTint="99"/>
+          <w:rtl/>
+        </w:rPr>
+      </w:pPr>
+      <w:r>
+        <w:rPr>
+          <w:rFonts w:asciiTheme="majorBidi" w:hAnsiTheme="majorBidi" w:cstheme="majorBidi"/>
+          <w:color w:val="8496B0" w:themeColor="text2" w:themeTint="99"/>
+        </w:rPr>
+        <w:tab/>
+      </w:r>
+      <w:r>
+        <w:rPr>
+          <w:rFonts w:asciiTheme="majorBidi" w:hAnsiTheme="majorBidi" w:cstheme="majorBidi"/>
+          <w:color w:val="8496B0" w:themeColor="text2" w:themeTint="99"/>
+        </w:rPr>
+        <w:tab/>
+      </w:r>
+      <w:r>
+        <w:rPr>
+          <w:rFonts w:asciiTheme="majorBidi" w:hAnsiTheme="majorBidi" w:cstheme="majorBidi"/>
+          <w:b/>
+          <w:bCs/>
+          <w:color w:val="8496B0" w:themeColor="text2" w:themeTint="99"/>
+        </w:rPr>
+        <w:t>If</w:t>
+      </w:r>
+      <w:r>
+        <w:rPr>
+          <w:rFonts w:asciiTheme="majorBidi" w:hAnsiTheme="majorBidi" w:cstheme="majorBidi"/>
+          <w:color w:val="8496B0" w:themeColor="text2" w:themeTint="99"/>
+        </w:rPr>
+        <w:t xml:space="preserve"> player = "MAX" </w:t>
+      </w:r>
+      <w:r>
+        <w:rPr>
+          <w:rFonts w:asciiTheme="majorBidi" w:hAnsiTheme="majorBidi" w:cstheme="majorBidi"/>
+          <w:b/>
+          <w:bCs/>
+          <w:color w:val="8496B0" w:themeColor="text2" w:themeTint="99"/>
+        </w:rPr>
+        <w:t>then</w:t>
+      </w:r>
+      <w:r>
+        <w:rPr>
+          <w:rFonts w:asciiTheme="majorBidi" w:hAnsiTheme="majorBidi" w:cstheme="majorBidi"/>
+          <w:color w:val="8496B0" w:themeColor="text2" w:themeTint="99"/>
+        </w:rPr>
+        <w:tab/>
+      </w:r>
+    </w:p>
+    <w:p>
+      <w:pPr>
+        <w:rPr>
+          <w:rFonts w:asciiTheme="majorBidi" w:hAnsiTheme="majorBidi" w:cstheme="majorBidi"/>
+          <w:color w:val="8496B0" w:themeColor="text2" w:themeTint="99"/>
+        </w:rPr>
+      </w:pPr>
+      <w:r>
+        <w:rPr>
+          <w:rFonts w:asciiTheme="majorBidi" w:hAnsiTheme="majorBidi" w:cstheme="majorBidi"/>
+          <w:color w:val="8496B0" w:themeColor="text2" w:themeTint="99"/>
+        </w:rPr>
+        <w:tab/>
+      </w:r>
+      <w:r>
+        <w:rPr>
+          <w:rFonts w:asciiTheme="majorBidi" w:hAnsiTheme="majorBidi" w:cstheme="majorBidi"/>
+          <w:color w:val="8496B0" w:themeColor="text2" w:themeTint="99"/>
+        </w:rPr>
+        <w:tab/>
+      </w:r>
+      <w:r>
+        <w:rPr>
+          <w:rFonts w:asciiTheme="majorBidi" w:hAnsiTheme="majorBidi" w:cstheme="majorBidi"/>
+          <w:color w:val="8496B0" w:themeColor="text2" w:themeTint="99"/>
+        </w:rPr>
+        <w:tab/>
+        <w:t xml:space="preserve"> value = -∞</w:t>
+      </w:r>
+    </w:p>
+    <w:p>
+      <w:pPr>
+        <w:pStyle w:val="HTMLPreformatted"/>
+        <w:rPr>
+          <w:rFonts w:asciiTheme="majorBidi" w:hAnsiTheme="majorBidi" w:cstheme="majorBidi"/>
+          <w:color w:val="8496B0" w:themeColor="text2" w:themeTint="99"/>
+          <w:sz w:val="24"/>
+          <w:szCs w:val="24"/>
+        </w:rPr>
+      </w:pPr>
+      <w:r>
+        <w:rPr>
+          <w:rFonts w:asciiTheme="majorBidi" w:hAnsiTheme="majorBidi" w:cstheme="majorBidi"/>
+          <w:color w:val="8496B0" w:themeColor="text2" w:themeTint="99"/>
+          <w:sz w:val="24"/>
+          <w:szCs w:val="24"/>
+        </w:rPr>
+        <w:lastRenderedPageBreak/>
+        <w:tab/>
+      </w:r>
+      <w:r>
+        <w:rPr>
+          <w:rFonts w:asciiTheme="majorBidi" w:hAnsiTheme="majorBidi" w:cstheme="majorBidi"/>
+          <w:color w:val="8496B0" w:themeColor="text2" w:themeTint="99"/>
+          <w:sz w:val="24"/>
+          <w:szCs w:val="24"/>
+        </w:rPr>
+        <w:tab/>
+      </w:r>
+      <w:r>
+        <w:rPr>
+          <w:rFonts w:asciiTheme="majorBidi" w:hAnsiTheme="majorBidi" w:cstheme="majorBidi"/>
+          <w:color w:val="8496B0" w:themeColor="text2" w:themeTint="99"/>
+          <w:sz w:val="24"/>
+          <w:szCs w:val="24"/>
+        </w:rPr>
+        <w:tab/>
+      </w:r>
+      <w:r>
+        <w:rPr>
+          <w:rFonts w:asciiTheme="majorBidi" w:hAnsiTheme="majorBidi" w:cstheme="majorBidi"/>
+          <w:b/>
+          <w:bCs/>
+          <w:color w:val="8496B0" w:themeColor="text2" w:themeTint="99"/>
+          <w:sz w:val="24"/>
+          <w:szCs w:val="24"/>
+        </w:rPr>
+        <w:t>for each</w:t>
+      </w:r>
+      <w:r>
+        <w:rPr>
+          <w:rFonts w:asciiTheme="majorBidi" w:hAnsiTheme="majorBidi" w:cstheme="majorBidi"/>
+          <w:color w:val="8496B0" w:themeColor="text2" w:themeTint="99"/>
+          <w:sz w:val="24"/>
+          <w:szCs w:val="24"/>
+        </w:rPr>
+        <w:t xml:space="preserve"> child of board </w:t>
+      </w:r>
+      <w:r>
+        <w:rPr>
+          <w:rFonts w:asciiTheme="majorBidi" w:hAnsiTheme="majorBidi" w:cstheme="majorBidi"/>
+          <w:b/>
+          <w:bCs/>
+          <w:color w:val="8496B0" w:themeColor="text2" w:themeTint="99"/>
+          <w:sz w:val="24"/>
+          <w:szCs w:val="24"/>
+        </w:rPr>
+        <w:t>do</w:t>
+      </w:r>
+    </w:p>
+    <w:p>
+      <w:pPr>
+        <w:rPr>
+          <w:rFonts w:asciiTheme="majorBidi" w:hAnsiTheme="majorBidi" w:cstheme="majorBidi"/>
+          <w:color w:val="8496B0" w:themeColor="text2" w:themeTint="99"/>
+        </w:rPr>
+      </w:pPr>
+      <w:r>
+        <w:rPr>
+          <w:rFonts w:asciiTheme="majorBidi" w:hAnsiTheme="majorBidi" w:cstheme="majorBidi"/>
+          <w:color w:val="8496B0" w:themeColor="text2" w:themeTint="99"/>
+        </w:rPr>
+        <w:tab/>
+      </w:r>
+      <w:r>
+        <w:rPr>
+          <w:rFonts w:asciiTheme="majorBidi" w:hAnsiTheme="majorBidi" w:cstheme="majorBidi"/>
+          <w:color w:val="8496B0" w:themeColor="text2" w:themeTint="99"/>
+        </w:rPr>
+        <w:tab/>
+      </w:r>
+      <w:r>
+        <w:rPr>
+          <w:rFonts w:asciiTheme="majorBidi" w:hAnsiTheme="majorBidi" w:cstheme="majorBidi"/>
+          <w:color w:val="8496B0" w:themeColor="text2" w:themeTint="99"/>
+        </w:rPr>
+        <w:tab/>
+      </w:r>
+      <w:r>
+        <w:rPr>
+          <w:rFonts w:asciiTheme="majorBidi" w:hAnsiTheme="majorBidi" w:cstheme="majorBidi"/>
+          <w:color w:val="8496B0" w:themeColor="text2" w:themeTint="99"/>
+        </w:rPr>
+        <w:tab/>
+      </w:r>
+      <w:proofErr w:type="spellStart"/>
+      <w:r>
+        <w:rPr>
+          <w:rFonts w:asciiTheme="majorBidi" w:hAnsiTheme="majorBidi" w:cstheme="majorBidi"/>
+          <w:color w:val="8496B0" w:themeColor="text2" w:themeTint="99"/>
+        </w:rPr>
+        <w:t>minMaxVal</w:t>
+      </w:r>
+      <w:proofErr w:type="spellEnd"/>
+      <w:r>
+        <w:rPr>
+          <w:rFonts w:asciiTheme="majorBidi" w:hAnsiTheme="majorBidi" w:cstheme="majorBidi"/>
+          <w:color w:val="8496B0" w:themeColor="text2" w:themeTint="99"/>
+        </w:rPr>
+        <w:t xml:space="preserve"> = </w:t>
+      </w:r>
+      <w:proofErr w:type="gramStart"/>
+      <w:r>
+        <w:rPr>
+          <w:rFonts w:asciiTheme="majorBidi" w:hAnsiTheme="majorBidi" w:cstheme="majorBidi"/>
+          <w:color w:val="8496B0" w:themeColor="text2" w:themeTint="99"/>
+        </w:rPr>
+        <w:t>minimax(</w:t>
+      </w:r>
+      <w:proofErr w:type="gramEnd"/>
+      <w:r>
+        <w:rPr>
+          <w:rFonts w:asciiTheme="majorBidi" w:hAnsiTheme="majorBidi" w:cstheme="majorBidi"/>
+          <w:color w:val="8496B0" w:themeColor="text2" w:themeTint="99"/>
+        </w:rPr>
+        <w:t>child, depth-1, "MIN")</w:t>
+      </w:r>
+    </w:p>
+    <w:p>
+      <w:pPr>
+        <w:rPr>
+          <w:rFonts w:asciiTheme="majorBidi" w:hAnsiTheme="majorBidi" w:cstheme="majorBidi"/>
+          <w:color w:val="8496B0" w:themeColor="text2" w:themeTint="99"/>
+        </w:rPr>
+      </w:pPr>
+      <w:r>
+        <w:rPr>
+          <w:rFonts w:asciiTheme="majorBidi" w:hAnsiTheme="majorBidi" w:cstheme="majorBidi"/>
+          <w:color w:val="8496B0" w:themeColor="text2" w:themeTint="99"/>
+        </w:rPr>
+        <w:tab/>
+      </w:r>
+      <w:r>
+        <w:rPr>
+          <w:rFonts w:asciiTheme="majorBidi" w:hAnsiTheme="majorBidi" w:cstheme="majorBidi"/>
+          <w:color w:val="8496B0" w:themeColor="text2" w:themeTint="99"/>
+        </w:rPr>
+        <w:tab/>
+      </w:r>
+      <w:r>
+        <w:rPr>
+          <w:rFonts w:asciiTheme="majorBidi" w:hAnsiTheme="majorBidi" w:cstheme="majorBidi"/>
+          <w:color w:val="8496B0" w:themeColor="text2" w:themeTint="99"/>
+        </w:rPr>
+        <w:tab/>
+      </w:r>
+      <w:r>
+        <w:rPr>
+          <w:rFonts w:asciiTheme="majorBidi" w:hAnsiTheme="majorBidi" w:cstheme="majorBidi"/>
+          <w:color w:val="8496B0" w:themeColor="text2" w:themeTint="99"/>
+        </w:rPr>
+        <w:tab/>
+      </w:r>
+      <w:r>
+        <w:rPr>
+          <w:rFonts w:asciiTheme="majorBidi" w:hAnsiTheme="majorBidi" w:cstheme="majorBidi"/>
+          <w:color w:val="8496B0" w:themeColor="text2" w:themeTint="99"/>
+        </w:rPr>
+        <w:tab/>
+      </w:r>
+      <w:r>
+        <w:rPr>
+          <w:rFonts w:asciiTheme="majorBidi" w:hAnsiTheme="majorBidi" w:cstheme="majorBidi"/>
+          <w:b/>
+          <w:bCs/>
+          <w:color w:val="8496B0" w:themeColor="text2" w:themeTint="99"/>
+        </w:rPr>
+        <w:t xml:space="preserve">If </w:t>
+      </w:r>
+      <w:proofErr w:type="spellStart"/>
+      <w:r>
+        <w:rPr>
+          <w:rFonts w:asciiTheme="majorBidi" w:hAnsiTheme="majorBidi" w:cstheme="majorBidi"/>
+          <w:color w:val="8496B0" w:themeColor="text2" w:themeTint="99"/>
+        </w:rPr>
+        <w:t>minMaxVal</w:t>
+      </w:r>
+      <w:proofErr w:type="spellEnd"/>
+      <w:r>
+        <w:rPr>
+          <w:rFonts w:asciiTheme="majorBidi" w:hAnsiTheme="majorBidi" w:cstheme="majorBidi"/>
+          <w:color w:val="8496B0" w:themeColor="text2" w:themeTint="99"/>
+        </w:rPr>
+        <w:t xml:space="preserve"> &gt; </w:t>
+      </w:r>
+      <w:proofErr w:type="gramStart"/>
+      <w:r>
+        <w:rPr>
+          <w:rFonts w:asciiTheme="majorBidi" w:hAnsiTheme="majorBidi" w:cstheme="majorBidi"/>
+          <w:color w:val="8496B0" w:themeColor="text2" w:themeTint="99"/>
+        </w:rPr>
+        <w:t>value</w:t>
+      </w:r>
+      <w:proofErr w:type="gramEnd"/>
+      <w:r>
+        <w:rPr>
+          <w:rFonts w:asciiTheme="majorBidi" w:hAnsiTheme="majorBidi" w:cstheme="majorBidi"/>
+          <w:color w:val="8496B0" w:themeColor="text2" w:themeTint="99"/>
+        </w:rPr>
+        <w:t xml:space="preserve"> </w:t>
+      </w:r>
+      <w:r>
+        <w:rPr>
+          <w:rFonts w:asciiTheme="majorBidi" w:hAnsiTheme="majorBidi" w:cstheme="majorBidi"/>
+          <w:b/>
+          <w:bCs/>
+          <w:color w:val="8496B0" w:themeColor="text2" w:themeTint="99"/>
+        </w:rPr>
+        <w:t>then</w:t>
+      </w:r>
+    </w:p>
+    <w:p>
+      <w:pPr>
+        <w:rPr>
+          <w:rFonts w:asciiTheme="majorBidi" w:hAnsiTheme="majorBidi" w:cstheme="majorBidi"/>
+          <w:color w:val="8496B0" w:themeColor="text2" w:themeTint="99"/>
+        </w:rPr>
+      </w:pPr>
+      <w:r>
+        <w:rPr>
+          <w:rFonts w:asciiTheme="majorBidi" w:hAnsiTheme="majorBidi" w:cstheme="majorBidi"/>
+          <w:color w:val="8496B0" w:themeColor="text2" w:themeTint="99"/>
+        </w:rPr>
+        <w:tab/>
+      </w:r>
+      <w:r>
+        <w:rPr>
+          <w:rFonts w:asciiTheme="majorBidi" w:hAnsiTheme="majorBidi" w:cstheme="majorBidi"/>
+          <w:color w:val="8496B0" w:themeColor="text2" w:themeTint="99"/>
+        </w:rPr>
+        <w:tab/>
+      </w:r>
+      <w:r>
+        <w:rPr>
+          <w:rFonts w:asciiTheme="majorBidi" w:hAnsiTheme="majorBidi" w:cstheme="majorBidi"/>
+          <w:color w:val="8496B0" w:themeColor="text2" w:themeTint="99"/>
+        </w:rPr>
+        <w:tab/>
+      </w:r>
+      <w:r>
+        <w:rPr>
+          <w:rFonts w:asciiTheme="majorBidi" w:hAnsiTheme="majorBidi" w:cstheme="majorBidi"/>
+          <w:color w:val="8496B0" w:themeColor="text2" w:themeTint="99"/>
+        </w:rPr>
+        <w:tab/>
+      </w:r>
+      <w:r>
+        <w:rPr>
+          <w:rFonts w:asciiTheme="majorBidi" w:hAnsiTheme="majorBidi" w:cstheme="majorBidi"/>
+          <w:color w:val="8496B0" w:themeColor="text2" w:themeTint="99"/>
+        </w:rPr>
+        <w:tab/>
+      </w:r>
+      <w:r>
+        <w:rPr>
+          <w:rFonts w:asciiTheme="majorBidi" w:hAnsiTheme="majorBidi" w:cstheme="majorBidi"/>
+          <w:color w:val="8496B0" w:themeColor="text2" w:themeTint="99"/>
+        </w:rPr>
+        <w:tab/>
+        <w:t xml:space="preserve">value = </w:t>
+      </w:r>
+      <w:proofErr w:type="spellStart"/>
+      <w:r>
+        <w:rPr>
+          <w:rFonts w:asciiTheme="majorBidi" w:hAnsiTheme="majorBidi" w:cstheme="majorBidi"/>
+          <w:color w:val="8496B0" w:themeColor="text2" w:themeTint="99"/>
+        </w:rPr>
+        <w:t>minMaxVal</w:t>
+      </w:r>
+      <w:proofErr w:type="spellEnd"/>
+    </w:p>
+    <w:p>
+      <w:pPr>
+        <w:rPr>
+          <w:rFonts w:asciiTheme="majorBidi" w:hAnsiTheme="majorBidi" w:cstheme="majorBidi"/>
+          <w:color w:val="8496B0" w:themeColor="text2" w:themeTint="99"/>
+        </w:rPr>
+      </w:pPr>
+      <w:r>
+        <w:rPr>
+          <w:rFonts w:asciiTheme="majorBidi" w:hAnsiTheme="majorBidi" w:cstheme="majorBidi"/>
+          <w:color w:val="8496B0" w:themeColor="text2" w:themeTint="99"/>
+        </w:rPr>
+        <w:tab/>
+      </w:r>
+      <w:r>
+        <w:rPr>
+          <w:rFonts w:asciiTheme="majorBidi" w:hAnsiTheme="majorBidi" w:cstheme="majorBidi"/>
+          <w:color w:val="8496B0" w:themeColor="text2" w:themeTint="99"/>
+        </w:rPr>
+        <w:tab/>
+      </w:r>
+      <w:r>
+        <w:rPr>
+          <w:rFonts w:asciiTheme="majorBidi" w:hAnsiTheme="majorBidi" w:cstheme="majorBidi"/>
+          <w:color w:val="8496B0" w:themeColor="text2" w:themeTint="99"/>
+        </w:rPr>
+        <w:tab/>
+      </w:r>
+      <w:r>
+        <w:rPr>
+          <w:rFonts w:asciiTheme="majorBidi" w:hAnsiTheme="majorBidi" w:cstheme="majorBidi"/>
+          <w:color w:val="8496B0" w:themeColor="text2" w:themeTint="99"/>
+        </w:rPr>
+        <w:tab/>
+      </w:r>
+      <w:r>
+        <w:rPr>
+          <w:rFonts w:asciiTheme="majorBidi" w:hAnsiTheme="majorBidi" w:cstheme="majorBidi"/>
+          <w:color w:val="8496B0" w:themeColor="text2" w:themeTint="99"/>
+        </w:rPr>
+        <w:tab/>
+      </w:r>
+      <w:r>
+        <w:rPr>
+          <w:rFonts w:asciiTheme="majorBidi" w:hAnsiTheme="majorBidi" w:cstheme="majorBidi"/>
+          <w:b/>
+          <w:bCs/>
+          <w:color w:val="8496B0" w:themeColor="text2" w:themeTint="99"/>
+        </w:rPr>
+        <w:t>return</w:t>
+      </w:r>
+      <w:r>
+        <w:rPr>
+          <w:rFonts w:asciiTheme="majorBidi" w:hAnsiTheme="majorBidi" w:cstheme="majorBidi"/>
+          <w:color w:val="8496B0" w:themeColor="text2" w:themeTint="99"/>
+        </w:rPr>
+        <w:t xml:space="preserve"> </w:t>
+      </w:r>
+      <w:proofErr w:type="gramStart"/>
+      <w:r>
+        <w:rPr>
+          <w:rFonts w:asciiTheme="majorBidi" w:hAnsiTheme="majorBidi" w:cstheme="majorBidi"/>
+          <w:color w:val="8496B0" w:themeColor="text2" w:themeTint="99"/>
+        </w:rPr>
+        <w:t>value;</w:t>
+      </w:r>
+      <w:proofErr w:type="gramEnd"/>
+    </w:p>
+    <w:p>
+      <w:pPr>
+        <w:rPr>
+          <w:rFonts w:asciiTheme="majorBidi" w:hAnsiTheme="majorBidi" w:cstheme="majorBidi"/>
+          <w:color w:val="8496B0" w:themeColor="text2" w:themeTint="99"/>
+          <w:rtl/>
+        </w:rPr>
+      </w:pPr>
+      <w:r>
+        <w:rPr>
+          <w:rFonts w:asciiTheme="majorBidi" w:hAnsiTheme="majorBidi" w:cstheme="majorBidi"/>
+          <w:color w:val="8496B0" w:themeColor="text2" w:themeTint="99"/>
+        </w:rPr>
+        <w:tab/>
+      </w:r>
+    </w:p>
+    <w:p>
+      <w:pPr>
+        <w:rPr>
+          <w:rFonts w:asciiTheme="majorBidi" w:hAnsiTheme="majorBidi" w:cstheme="majorBidi"/>
+          <w:color w:val="8496B0" w:themeColor="text2" w:themeTint="99"/>
+        </w:rPr>
+      </w:pPr>
+      <w:r>
+        <w:rPr>
+          <w:rFonts w:asciiTheme="majorBidi" w:hAnsiTheme="majorBidi" w:cstheme="majorBidi"/>
+          <w:color w:val="8496B0" w:themeColor="text2" w:themeTint="99"/>
+        </w:rPr>
+        <w:tab/>
+      </w:r>
+      <w:r>
+        <w:rPr>
+          <w:rFonts w:asciiTheme="majorBidi" w:hAnsiTheme="majorBidi" w:cstheme="majorBidi"/>
+          <w:color w:val="8496B0" w:themeColor="text2" w:themeTint="99"/>
+        </w:rPr>
+        <w:tab/>
+      </w:r>
+      <w:r>
+        <w:rPr>
+          <w:rFonts w:asciiTheme="majorBidi" w:hAnsiTheme="majorBidi" w:cstheme="majorBidi"/>
+          <w:b/>
+          <w:bCs/>
+          <w:color w:val="8496B0" w:themeColor="text2" w:themeTint="99"/>
+        </w:rPr>
+        <w:t>else if</w:t>
+      </w:r>
+      <w:r>
+        <w:rPr>
+          <w:rFonts w:asciiTheme="majorBidi" w:hAnsiTheme="majorBidi" w:cstheme="majorBidi"/>
+          <w:color w:val="8496B0" w:themeColor="text2" w:themeTint="99"/>
+        </w:rPr>
+        <w:t xml:space="preserve"> player = "MIN" </w:t>
+      </w:r>
+      <w:r>
+        <w:rPr>
+          <w:rFonts w:asciiTheme="majorBidi" w:hAnsiTheme="majorBidi" w:cstheme="majorBidi"/>
+          <w:b/>
+          <w:bCs/>
+          <w:color w:val="8496B0" w:themeColor="text2" w:themeTint="99"/>
+        </w:rPr>
+        <w:t>then</w:t>
+      </w:r>
+    </w:p>
+    <w:p>
+      <w:pPr>
+        <w:rPr>
+          <w:rFonts w:asciiTheme="majorBidi" w:hAnsiTheme="majorBidi" w:cstheme="majorBidi"/>
+          <w:color w:val="8496B0" w:themeColor="text2" w:themeTint="99"/>
+        </w:rPr>
+      </w:pPr>
+      <w:r>
+        <w:rPr>
+          <w:rFonts w:asciiTheme="majorBidi" w:hAnsiTheme="majorBidi" w:cstheme="majorBidi"/>
+          <w:color w:val="8496B0" w:themeColor="text2" w:themeTint="99"/>
+        </w:rPr>
+        <w:tab/>
+      </w:r>
+      <w:r>
+        <w:rPr>
+          <w:rFonts w:asciiTheme="majorBidi" w:hAnsiTheme="majorBidi" w:cstheme="majorBidi"/>
+          <w:color w:val="8496B0" w:themeColor="text2" w:themeTint="99"/>
+        </w:rPr>
+        <w:tab/>
+      </w:r>
+      <w:r>
+        <w:rPr>
+          <w:rFonts w:asciiTheme="majorBidi" w:hAnsiTheme="majorBidi" w:cstheme="majorBidi"/>
+          <w:color w:val="8496B0" w:themeColor="text2" w:themeTint="99"/>
+        </w:rPr>
+        <w:tab/>
+        <w:t>value = ∞</w:t>
+      </w:r>
+    </w:p>
+    <w:p>
+      <w:pPr>
+        <w:rPr>
+          <w:rFonts w:asciiTheme="majorBidi" w:hAnsiTheme="majorBidi" w:cstheme="majorBidi"/>
+          <w:color w:val="8496B0" w:themeColor="text2" w:themeTint="99"/>
+        </w:rPr>
+      </w:pPr>
+      <w:r>
+        <w:rPr>
+          <w:rFonts w:asciiTheme="majorBidi" w:hAnsiTheme="majorBidi" w:cstheme="majorBidi"/>
+          <w:color w:val="8496B0" w:themeColor="text2" w:themeTint="99"/>
+        </w:rPr>
+        <w:tab/>
+      </w:r>
+      <w:r>
+        <w:rPr>
+          <w:rFonts w:asciiTheme="majorBidi" w:hAnsiTheme="majorBidi" w:cstheme="majorBidi"/>
+          <w:color w:val="8496B0" w:themeColor="text2" w:themeTint="99"/>
+        </w:rPr>
+        <w:tab/>
+      </w:r>
+      <w:r>
+        <w:rPr>
+          <w:rFonts w:asciiTheme="majorBidi" w:hAnsiTheme="majorBidi" w:cstheme="majorBidi"/>
+          <w:color w:val="8496B0" w:themeColor="text2" w:themeTint="99"/>
+        </w:rPr>
+        <w:tab/>
+      </w:r>
+      <w:r>
+        <w:rPr>
+          <w:rFonts w:asciiTheme="majorBidi" w:hAnsiTheme="majorBidi" w:cstheme="majorBidi"/>
+          <w:b/>
+          <w:bCs/>
+          <w:color w:val="8496B0" w:themeColor="text2" w:themeTint="99"/>
+        </w:rPr>
+        <w:t>for each</w:t>
+      </w:r>
+      <w:r>
+        <w:rPr>
+          <w:rFonts w:asciiTheme="majorBidi" w:hAnsiTheme="majorBidi" w:cstheme="majorBidi"/>
+          <w:color w:val="8496B0" w:themeColor="text2" w:themeTint="99"/>
+        </w:rPr>
+        <w:t xml:space="preserve"> child of board </w:t>
+      </w:r>
+      <w:r>
+        <w:rPr>
+          <w:rFonts w:asciiTheme="majorBidi" w:hAnsiTheme="majorBidi" w:cstheme="majorBidi"/>
+          <w:b/>
+          <w:bCs/>
+          <w:color w:val="8496B0" w:themeColor="text2" w:themeTint="99"/>
+        </w:rPr>
+        <w:t>do</w:t>
+      </w:r>
+    </w:p>
+    <w:p>
+      <w:pPr>
+        <w:rPr>
+          <w:rFonts w:asciiTheme="majorBidi" w:hAnsiTheme="majorBidi" w:cstheme="majorBidi"/>
+          <w:color w:val="8496B0" w:themeColor="text2" w:themeTint="99"/>
+        </w:rPr>
+      </w:pPr>
+      <w:r>
+        <w:rPr>
+          <w:rFonts w:asciiTheme="majorBidi" w:hAnsiTheme="majorBidi" w:cstheme="majorBidi"/>
+          <w:color w:val="8496B0" w:themeColor="text2" w:themeTint="99"/>
+        </w:rPr>
+        <w:tab/>
+      </w:r>
+      <w:r>
+        <w:rPr>
+          <w:rFonts w:asciiTheme="majorBidi" w:hAnsiTheme="majorBidi" w:cstheme="majorBidi"/>
+          <w:color w:val="8496B0" w:themeColor="text2" w:themeTint="99"/>
+        </w:rPr>
+        <w:tab/>
+      </w:r>
+      <w:r>
+        <w:rPr>
+          <w:rFonts w:asciiTheme="majorBidi" w:hAnsiTheme="majorBidi" w:cstheme="majorBidi"/>
+          <w:color w:val="8496B0" w:themeColor="text2" w:themeTint="99"/>
+        </w:rPr>
+        <w:tab/>
+      </w:r>
+      <w:r>
+        <w:rPr>
+          <w:rFonts w:asciiTheme="majorBidi" w:hAnsiTheme="majorBidi" w:cstheme="majorBidi"/>
+          <w:color w:val="8496B0" w:themeColor="text2" w:themeTint="99"/>
+        </w:rPr>
+        <w:tab/>
+      </w:r>
+      <w:proofErr w:type="spellStart"/>
+      <w:r>
+        <w:rPr>
+          <w:rFonts w:asciiTheme="majorBidi" w:hAnsiTheme="majorBidi" w:cstheme="majorBidi"/>
+          <w:color w:val="8496B0" w:themeColor="text2" w:themeTint="99"/>
+        </w:rPr>
+        <w:t>minMaxVal</w:t>
+      </w:r>
+      <w:proofErr w:type="spellEnd"/>
+      <w:r>
+        <w:rPr>
+          <w:rFonts w:asciiTheme="majorBidi" w:hAnsiTheme="majorBidi" w:cstheme="majorBidi"/>
+          <w:color w:val="8496B0" w:themeColor="text2" w:themeTint="99"/>
+        </w:rPr>
+        <w:t xml:space="preserve"> = </w:t>
+      </w:r>
+      <w:proofErr w:type="gramStart"/>
+      <w:r>
+        <w:rPr>
+          <w:rFonts w:asciiTheme="majorBidi" w:hAnsiTheme="majorBidi" w:cstheme="majorBidi"/>
+          <w:color w:val="8496B0" w:themeColor="text2" w:themeTint="99"/>
+        </w:rPr>
+        <w:t>minimax(</w:t>
+      </w:r>
+      <w:proofErr w:type="gramEnd"/>
+      <w:r>
+        <w:rPr>
+          <w:rFonts w:asciiTheme="majorBidi" w:hAnsiTheme="majorBidi" w:cstheme="majorBidi"/>
+          <w:color w:val="8496B0" w:themeColor="text2" w:themeTint="99"/>
+        </w:rPr>
+        <w:t xml:space="preserve">child, depth-1, "MAX") </w:t>
+      </w:r>
+    </w:p>
+    <w:p>
+      <w:pPr>
+        <w:rPr>
+          <w:rFonts w:asciiTheme="majorBidi" w:hAnsiTheme="majorBidi" w:cstheme="majorBidi"/>
+          <w:color w:val="8496B0" w:themeColor="text2" w:themeTint="99"/>
+        </w:rPr>
+      </w:pPr>
+      <w:r>
+        <w:rPr>
+          <w:rFonts w:asciiTheme="majorBidi" w:hAnsiTheme="majorBidi" w:cstheme="majorBidi"/>
+          <w:color w:val="8496B0" w:themeColor="text2" w:themeTint="99"/>
+        </w:rPr>
+        <w:tab/>
+      </w:r>
+      <w:r>
+        <w:rPr>
+          <w:rFonts w:asciiTheme="majorBidi" w:hAnsiTheme="majorBidi" w:cstheme="majorBidi"/>
+          <w:color w:val="8496B0" w:themeColor="text2" w:themeTint="99"/>
+        </w:rPr>
+        <w:tab/>
+      </w:r>
+      <w:r>
+        <w:rPr>
+          <w:rFonts w:asciiTheme="majorBidi" w:hAnsiTheme="majorBidi" w:cstheme="majorBidi"/>
+          <w:color w:val="8496B0" w:themeColor="text2" w:themeTint="99"/>
+        </w:rPr>
+        <w:tab/>
+      </w:r>
+      <w:r>
+        <w:rPr>
+          <w:rFonts w:asciiTheme="majorBidi" w:hAnsiTheme="majorBidi" w:cstheme="majorBidi"/>
+          <w:color w:val="8496B0" w:themeColor="text2" w:themeTint="99"/>
+        </w:rPr>
+        <w:tab/>
+      </w:r>
+      <w:r>
+        <w:rPr>
+          <w:rFonts w:asciiTheme="majorBidi" w:hAnsiTheme="majorBidi" w:cstheme="majorBidi"/>
+          <w:b/>
+          <w:bCs/>
+          <w:color w:val="8496B0" w:themeColor="text2" w:themeTint="99"/>
+        </w:rPr>
+        <w:t>If</w:t>
+      </w:r>
+      <w:r>
+        <w:rPr>
+          <w:rFonts w:asciiTheme="majorBidi" w:hAnsiTheme="majorBidi" w:cstheme="majorBidi"/>
+          <w:color w:val="8496B0" w:themeColor="text2" w:themeTint="99"/>
+        </w:rPr>
+        <w:t xml:space="preserve"> </w:t>
+      </w:r>
+      <w:proofErr w:type="spellStart"/>
+      <w:r>
+        <w:rPr>
+          <w:rFonts w:asciiTheme="majorBidi" w:hAnsiTheme="majorBidi" w:cstheme="majorBidi"/>
+          <w:color w:val="8496B0" w:themeColor="text2" w:themeTint="99"/>
+        </w:rPr>
+        <w:t>minMaxVal</w:t>
+      </w:r>
+      <w:proofErr w:type="spellEnd"/>
+      <w:r>
+        <w:rPr>
+          <w:rFonts w:asciiTheme="majorBidi" w:hAnsiTheme="majorBidi" w:cstheme="majorBidi"/>
+          <w:color w:val="8496B0" w:themeColor="text2" w:themeTint="99"/>
+        </w:rPr>
+        <w:t xml:space="preserve"> &lt; </w:t>
+      </w:r>
+      <w:proofErr w:type="gramStart"/>
+      <w:r>
+        <w:rPr>
+          <w:rFonts w:asciiTheme="majorBidi" w:hAnsiTheme="majorBidi" w:cstheme="majorBidi"/>
+          <w:color w:val="8496B0" w:themeColor="text2" w:themeTint="99"/>
+        </w:rPr>
+        <w:t>value</w:t>
+      </w:r>
+      <w:proofErr w:type="gramEnd"/>
+      <w:r>
+        <w:rPr>
+          <w:rFonts w:asciiTheme="majorBidi" w:hAnsiTheme="majorBidi" w:cstheme="majorBidi"/>
+          <w:color w:val="8496B0" w:themeColor="text2" w:themeTint="99"/>
+        </w:rPr>
+        <w:t xml:space="preserve"> </w:t>
+      </w:r>
+      <w:r>
+        <w:rPr>
+          <w:rFonts w:asciiTheme="majorBidi" w:hAnsiTheme="majorBidi" w:cstheme="majorBidi"/>
+          <w:b/>
+          <w:bCs/>
+          <w:color w:val="8496B0" w:themeColor="text2" w:themeTint="99"/>
+        </w:rPr>
+        <w:t>then</w:t>
+      </w:r>
+    </w:p>
+    <w:p>
+      <w:pPr>
+        <w:rPr>
+          <w:rFonts w:asciiTheme="majorBidi" w:hAnsiTheme="majorBidi" w:cstheme="majorBidi"/>
+          <w:color w:val="8496B0" w:themeColor="text2" w:themeTint="99"/>
+        </w:rPr>
+      </w:pPr>
+      <w:r>
+        <w:rPr>
+          <w:rFonts w:asciiTheme="majorBidi" w:hAnsiTheme="majorBidi" w:cstheme="majorBidi"/>
+          <w:color w:val="8496B0" w:themeColor="text2" w:themeTint="99"/>
+        </w:rPr>
+        <w:tab/>
+      </w:r>
+      <w:r>
+        <w:rPr>
+          <w:rFonts w:asciiTheme="majorBidi" w:hAnsiTheme="majorBidi" w:cstheme="majorBidi"/>
+          <w:color w:val="8496B0" w:themeColor="text2" w:themeTint="99"/>
+        </w:rPr>
+        <w:tab/>
+      </w:r>
+      <w:r>
+        <w:rPr>
+          <w:rFonts w:asciiTheme="majorBidi" w:hAnsiTheme="majorBidi" w:cstheme="majorBidi"/>
+          <w:color w:val="8496B0" w:themeColor="text2" w:themeTint="99"/>
+        </w:rPr>
+        <w:tab/>
+      </w:r>
+      <w:r>
+        <w:rPr>
+          <w:rFonts w:asciiTheme="majorBidi" w:hAnsiTheme="majorBidi" w:cstheme="majorBidi"/>
+          <w:color w:val="8496B0" w:themeColor="text2" w:themeTint="99"/>
+        </w:rPr>
+        <w:tab/>
+      </w:r>
+      <w:r>
+        <w:rPr>
+          <w:rFonts w:asciiTheme="majorBidi" w:hAnsiTheme="majorBidi" w:cstheme="majorBidi"/>
+          <w:color w:val="8496B0" w:themeColor="text2" w:themeTint="99"/>
+        </w:rPr>
+        <w:tab/>
+        <w:t xml:space="preserve">value = </w:t>
+      </w:r>
+      <w:proofErr w:type="spellStart"/>
+      <w:r>
+        <w:rPr>
+          <w:rFonts w:asciiTheme="majorBidi" w:hAnsiTheme="majorBidi" w:cstheme="majorBidi"/>
+          <w:color w:val="8496B0" w:themeColor="text2" w:themeTint="99"/>
+        </w:rPr>
+        <w:t>minMaxVal</w:t>
+      </w:r>
+      <w:proofErr w:type="spellEnd"/>
+    </w:p>
+    <w:p>
+      <w:pPr>
+        <w:rPr>
+          <w:rFonts w:asciiTheme="majorBidi" w:hAnsiTheme="majorBidi" w:cstheme="majorBidi"/>
+          <w:color w:val="8496B0" w:themeColor="text2" w:themeTint="99"/>
+          <w:rtl/>
+        </w:rPr>
+      </w:pPr>
+      <w:r>
+        <w:rPr>
+          <w:rFonts w:asciiTheme="majorBidi" w:hAnsiTheme="majorBidi" w:cstheme="majorBidi"/>
+          <w:color w:val="8496B0" w:themeColor="text2" w:themeTint="99"/>
+        </w:rPr>
+        <w:tab/>
+      </w:r>
+      <w:r>
+        <w:rPr>
+          <w:rFonts w:asciiTheme="majorBidi" w:hAnsiTheme="majorBidi" w:cstheme="majorBidi"/>
+          <w:color w:val="8496B0" w:themeColor="text2" w:themeTint="99"/>
+        </w:rPr>
+        <w:tab/>
+      </w:r>
+      <w:r>
+        <w:rPr>
+          <w:rFonts w:asciiTheme="majorBidi" w:hAnsiTheme="majorBidi" w:cstheme="majorBidi"/>
+          <w:color w:val="8496B0" w:themeColor="text2" w:themeTint="99"/>
+        </w:rPr>
+        <w:tab/>
+      </w:r>
+      <w:r>
+        <w:rPr>
+          <w:rFonts w:asciiTheme="majorBidi" w:hAnsiTheme="majorBidi" w:cstheme="majorBidi"/>
+          <w:color w:val="8496B0" w:themeColor="text2" w:themeTint="99"/>
+        </w:rPr>
+        <w:tab/>
+      </w:r>
+      <w:r>
+        <w:rPr>
+          <w:rFonts w:asciiTheme="majorBidi" w:hAnsiTheme="majorBidi" w:cstheme="majorBidi"/>
+          <w:b/>
+          <w:bCs/>
+          <w:color w:val="8496B0" w:themeColor="text2" w:themeTint="99"/>
+        </w:rPr>
+        <w:t>return</w:t>
+      </w:r>
+      <w:r>
+        <w:rPr>
+          <w:rFonts w:asciiTheme="majorBidi" w:hAnsiTheme="majorBidi" w:cstheme="majorBidi"/>
+          <w:color w:val="8496B0" w:themeColor="text2" w:themeTint="99"/>
+        </w:rPr>
+        <w:t xml:space="preserve"> </w:t>
+      </w:r>
+      <w:proofErr w:type="gramStart"/>
+      <w:r>
+        <w:rPr>
+          <w:rFonts w:asciiTheme="majorBidi" w:hAnsiTheme="majorBidi" w:cstheme="majorBidi"/>
+          <w:color w:val="8496B0" w:themeColor="text2" w:themeTint="99"/>
+        </w:rPr>
+        <w:t>value;</w:t>
+      </w:r>
+      <w:proofErr w:type="gramEnd"/>
+      <w:r>
+        <w:rPr>
+          <w:rFonts w:asciiTheme="majorBidi" w:hAnsiTheme="majorBidi" w:cstheme="majorBidi"/>
+          <w:color w:val="8496B0" w:themeColor="text2" w:themeTint="99"/>
+        </w:rPr>
+        <w:tab/>
+      </w:r>
+    </w:p>
+    <w:p>
+      <w:pPr>
+        <w:rPr>
+          <w:rFonts w:asciiTheme="majorBidi" w:hAnsiTheme="majorBidi" w:cstheme="majorBidi"/>
+          <w:b/>
+          <w:bCs/>
+          <w:color w:val="8496B0" w:themeColor="text2" w:themeTint="99"/>
+        </w:rPr>
+      </w:pPr>
+      <w:r>
+        <w:rPr>
+          <w:rFonts w:asciiTheme="majorBidi" w:hAnsiTheme="majorBidi" w:cstheme="majorBidi"/>
+          <w:color w:val="8496B0" w:themeColor="text2" w:themeTint="99"/>
+        </w:rPr>
+        <w:tab/>
+      </w:r>
+      <w:r>
+        <w:rPr>
+          <w:rFonts w:asciiTheme="majorBidi" w:hAnsiTheme="majorBidi" w:cstheme="majorBidi"/>
+          <w:b/>
+          <w:bCs/>
+          <w:color w:val="8496B0" w:themeColor="text2" w:themeTint="99"/>
+        </w:rPr>
+        <w:t>return 0</w:t>
+      </w:r>
+    </w:p>
+    <w:p>
+      <w:pPr>
+        <w:pStyle w:val="ListParagraph"/>
+        <w:rPr>
+          <w:rFonts w:asciiTheme="minorBidi" w:hAnsiTheme="minorBidi" w:cstheme="minorBidi"/>
+        </w:rPr>
+      </w:pPr>
+    </w:p>
+    <w:p/>
+    <w:p>
+      <w:pPr>
+        <w:pStyle w:val="Heading2"/>
+      </w:pPr>
+      <w:r>
+        <w:t>1.4 Discussion of results</w:t>
+      </w:r>
+    </w:p>
+    <w:p/>
+    <w:p>
+      <w:pPr>
+        <w:pStyle w:val="Heading2"/>
+      </w:pPr>
+      <w:r>
+        <w:t>1.5 Results</w:t>
+      </w:r>
+    </w:p>
+    <w:p>
+      <w:pPr>
+        <w:spacing w:before="120" w:after="120"/>
+      </w:pPr>
+      <w:r>
+        <w:t>Minimax results:</w:t>
+      </w:r>
+    </w:p>
+    <w:p>
+      <w:r>
+        <w:rPr>
+          <w:noProof/>
+        </w:rPr>
+        <w:drawing>
+          <wp:inline distT="0" distB="0" distL="0" distR="0" wp14:anchorId="1B459FFE" wp14:editId="341B2A06">
+            <wp:extent cx="2036363" cy="1250976"/>
+            <wp:effectExtent l="0" t="0" r="2540" b="6350"/>
+            <wp:docPr id="4" name="Picture 4" descr="A screenshot of a social media post&#10;&#10;Description automatically generated"/>
+            <wp:cNvGraphicFramePr>
+              <a:graphicFrameLocks xmlns:a="http://schemas.openxmlformats.org/drawingml/2006/main" noChangeAspect="1"/>
+            </wp:cNvGraphicFramePr>
+            <a:graphic xmlns:a="http://schemas.openxmlformats.org/drawingml/2006/main">
+              <a:graphicData uri="http://schemas.openxmlformats.org/drawingml/2006/picture">
+                <pic:pic xmlns:pic="http://schemas.openxmlformats.org/drawingml/2006/picture">
+                  <pic:nvPicPr>
+                    <pic:cNvPr id="4" name="output_minimax.PNG"/>
+                    <pic:cNvPicPr/>
+                  </pic:nvPicPr>
+                  <pic:blipFill>
+                    <a:blip r:embed="rId6">
+                      <a:extLst>
+                        <a:ext uri="{28A0092B-C50C-407E-A947-70E740481C1C}">
+                          <a14:useLocalDpi xmlns:a14="http://schemas.microsoft.com/office/drawing/2010/main" val="0"/>
+                        </a:ext>
+                      </a:extLst>
+                    </a:blip>
+                    <a:stretch>
+                      <a:fillRect/>
+                    </a:stretch>
+                  </pic:blipFill>
+                  <pic:spPr>
+                    <a:xfrm>
+                      <a:off x="0" y="0"/>
+                      <a:ext cx="2086079" cy="1281518"/>
+                    </a:xfrm>
+                    <a:prstGeom prst="rect">
+                      <a:avLst/>
+                    </a:prstGeom>
+                  </pic:spPr>
+                </pic:pic>
+              </a:graphicData>
+            </a:graphic>
+          </wp:inline>
+        </w:drawing>
+      </w:r>
+    </w:p>
+    <w:p/>
+    <w:p>
+      <w:pPr>
+        <w:rPr>
+          <w:rFonts w:asciiTheme="minorBidi" w:hAnsiTheme="minorBidi" w:cstheme="minorBidi"/>
+        </w:rPr>
+      </w:pPr>
+    </w:p>
+    <w:p>
+      <w:pPr>
+        <w:pStyle w:val="Heading1"/>
+      </w:pPr>
+      <w:r>
+        <w:t>Part 2</w:t>
+      </w:r>
       <w:bookmarkStart w:id="2" w:name="_GoBack"/>
       <w:bookmarkEnd w:id="2"/>
-    </w:p>
-    <w:p>
-      <w:pPr>
-        <w:pStyle w:val="ListParagraph"/>
-        <w:rPr>
-          <w:rFonts w:asciiTheme="minorBidi" w:hAnsiTheme="minorBidi" w:cstheme="minorBidi"/>
-        </w:rPr>
-      </w:pPr>
-    </w:p>
-    <w:p>
-      <w:r>
-        <w:t xml:space="preserve">The </w:t>
-      </w:r>
-      <w:proofErr w:type="spellStart"/>
-      <w:r>
-        <w:t>Mininmax</w:t>
-      </w:r>
-      <w:proofErr w:type="spellEnd"/>
-      <w:r>
-        <w:t xml:space="preserve"> pseudocode in our problem:</w:t>
-      </w:r>
-    </w:p>
-    <w:p/>
-    <w:p>
-      <w:pPr>
-        <w:ind w:firstLine="720"/>
-        <w:rPr>
-          <w:rFonts w:asciiTheme="majorBidi" w:hAnsiTheme="majorBidi" w:cstheme="majorBidi"/>
-          <w:color w:val="8496B0" w:themeColor="text2" w:themeTint="99"/>
-          <w:rtl/>
-        </w:rPr>
-      </w:pPr>
-      <w:r>
-        <w:rPr>
-          <w:rFonts w:asciiTheme="majorBidi" w:hAnsiTheme="majorBidi" w:cstheme="majorBidi"/>
-          <w:b/>
-          <w:bCs/>
-          <w:color w:val="8496B0" w:themeColor="text2" w:themeTint="99"/>
-        </w:rPr>
-        <w:t>function</w:t>
-      </w:r>
-      <w:r>
-        <w:rPr>
-          <w:rFonts w:asciiTheme="majorBidi" w:hAnsiTheme="majorBidi" w:cstheme="majorBidi"/>
-          <w:color w:val="8496B0" w:themeColor="text2" w:themeTint="99"/>
-        </w:rPr>
-        <w:t xml:space="preserve"> </w:t>
-      </w:r>
-      <w:proofErr w:type="gramStart"/>
-      <w:r>
-        <w:rPr>
-          <w:rFonts w:asciiTheme="majorBidi" w:hAnsiTheme="majorBidi" w:cstheme="majorBidi"/>
-          <w:color w:val="8496B0" w:themeColor="text2" w:themeTint="99"/>
-        </w:rPr>
-        <w:t>minimax(</w:t>
-      </w:r>
-      <w:proofErr w:type="gramEnd"/>
-      <w:r>
-        <w:rPr>
-          <w:rFonts w:asciiTheme="majorBidi" w:hAnsiTheme="majorBidi" w:cstheme="majorBidi"/>
-          <w:color w:val="8496B0" w:themeColor="text2" w:themeTint="99"/>
-        </w:rPr>
-        <w:t>board,  depth,  player)</w:t>
-      </w:r>
-    </w:p>
-    <w:p>
-      <w:pPr>
-        <w:rPr>
-          <w:rFonts w:asciiTheme="majorBidi" w:hAnsiTheme="majorBidi" w:cstheme="majorBidi"/>
-          <w:color w:val="8496B0" w:themeColor="text2" w:themeTint="99"/>
-        </w:rPr>
-      </w:pPr>
-      <w:r>
-        <w:rPr>
-          <w:rFonts w:asciiTheme="majorBidi" w:hAnsiTheme="majorBidi" w:cstheme="majorBidi"/>
-          <w:color w:val="8496B0" w:themeColor="text2" w:themeTint="99"/>
-        </w:rPr>
-        <w:tab/>
-      </w:r>
-      <w:r>
-        <w:rPr>
-          <w:rFonts w:asciiTheme="majorBidi" w:hAnsiTheme="majorBidi" w:cstheme="majorBidi"/>
-          <w:color w:val="8496B0" w:themeColor="text2" w:themeTint="99"/>
-        </w:rPr>
-        <w:tab/>
-      </w:r>
-      <w:r>
-        <w:rPr>
-          <w:rFonts w:asciiTheme="majorBidi" w:hAnsiTheme="majorBidi" w:cstheme="majorBidi"/>
-          <w:b/>
-          <w:bCs/>
-          <w:color w:val="8496B0" w:themeColor="text2" w:themeTint="99"/>
-        </w:rPr>
-        <w:t xml:space="preserve">If </w:t>
-      </w:r>
-      <w:proofErr w:type="spellStart"/>
-      <w:proofErr w:type="gramStart"/>
-      <w:r>
-        <w:rPr>
-          <w:rFonts w:asciiTheme="majorBidi" w:hAnsiTheme="majorBidi" w:cstheme="majorBidi"/>
-          <w:color w:val="8496B0" w:themeColor="text2" w:themeTint="99"/>
-        </w:rPr>
-        <w:t>board.depth</w:t>
-      </w:r>
-      <w:proofErr w:type="spellEnd"/>
-      <w:proofErr w:type="gramEnd"/>
-      <w:r>
-        <w:rPr>
-          <w:rFonts w:asciiTheme="majorBidi" w:hAnsiTheme="majorBidi" w:cstheme="majorBidi"/>
-          <w:color w:val="8496B0" w:themeColor="text2" w:themeTint="99"/>
-        </w:rPr>
-        <w:t xml:space="preserve"> &gt;= depth or </w:t>
-      </w:r>
-      <w:proofErr w:type="spellStart"/>
-      <w:r>
-        <w:rPr>
-          <w:rFonts w:asciiTheme="majorBidi" w:hAnsiTheme="majorBidi" w:cstheme="majorBidi"/>
-          <w:color w:val="8496B0" w:themeColor="text2" w:themeTint="99"/>
-        </w:rPr>
-        <w:t>children.isEmpty</w:t>
-      </w:r>
-      <w:proofErr w:type="spellEnd"/>
-      <w:r>
-        <w:rPr>
-          <w:rFonts w:asciiTheme="majorBidi" w:hAnsiTheme="majorBidi" w:cstheme="majorBidi"/>
-          <w:color w:val="8496B0" w:themeColor="text2" w:themeTint="99"/>
-        </w:rPr>
-        <w:t xml:space="preserve">() </w:t>
-      </w:r>
-      <w:r>
-        <w:rPr>
-          <w:rFonts w:asciiTheme="majorBidi" w:hAnsiTheme="majorBidi" w:cstheme="majorBidi"/>
-          <w:b/>
-          <w:bCs/>
-          <w:color w:val="8496B0" w:themeColor="text2" w:themeTint="99"/>
-        </w:rPr>
-        <w:t>then</w:t>
-      </w:r>
-    </w:p>
-    <w:p>
-      <w:pPr>
-        <w:pStyle w:val="HTMLPreformatted"/>
-        <w:rPr>
-          <w:rFonts w:asciiTheme="majorBidi" w:hAnsiTheme="majorBidi" w:cstheme="majorBidi"/>
-          <w:color w:val="8496B0" w:themeColor="text2" w:themeTint="99"/>
-          <w:sz w:val="24"/>
-          <w:szCs w:val="24"/>
-        </w:rPr>
-      </w:pPr>
-      <w:r>
-        <w:rPr>
-          <w:rFonts w:asciiTheme="majorBidi" w:hAnsiTheme="majorBidi" w:cstheme="majorBidi"/>
-          <w:color w:val="8496B0" w:themeColor="text2" w:themeTint="99"/>
-          <w:sz w:val="24"/>
-          <w:szCs w:val="24"/>
-        </w:rPr>
-        <w:tab/>
-      </w:r>
-      <w:r>
-        <w:rPr>
-          <w:rFonts w:asciiTheme="majorBidi" w:hAnsiTheme="majorBidi" w:cstheme="majorBidi"/>
-          <w:color w:val="8496B0" w:themeColor="text2" w:themeTint="99"/>
-          <w:sz w:val="24"/>
-          <w:szCs w:val="24"/>
-        </w:rPr>
-        <w:tab/>
-      </w:r>
-      <w:r>
-        <w:rPr>
-          <w:rFonts w:asciiTheme="majorBidi" w:hAnsiTheme="majorBidi" w:cstheme="majorBidi"/>
-          <w:b/>
-          <w:bCs/>
-          <w:color w:val="8496B0" w:themeColor="text2" w:themeTint="99"/>
-          <w:sz w:val="24"/>
-          <w:szCs w:val="24"/>
-        </w:rPr>
-        <w:t>return</w:t>
-      </w:r>
-      <w:r>
-        <w:rPr>
-          <w:rFonts w:asciiTheme="majorBidi" w:hAnsiTheme="majorBidi" w:cstheme="majorBidi"/>
-          <w:color w:val="8496B0" w:themeColor="text2" w:themeTint="99"/>
-          <w:sz w:val="24"/>
-          <w:szCs w:val="24"/>
-        </w:rPr>
-        <w:t xml:space="preserve"> the heuristic value of board</w:t>
-      </w:r>
-    </w:p>
-    <w:p>
-      <w:pPr>
-        <w:rPr>
-          <w:rFonts w:asciiTheme="majorBidi" w:hAnsiTheme="majorBidi" w:cstheme="majorBidi"/>
-          <w:color w:val="8496B0" w:themeColor="text2" w:themeTint="99"/>
-        </w:rPr>
-      </w:pPr>
-    </w:p>
-    <w:p>
-      <w:pPr>
-        <w:rPr>
-          <w:rFonts w:asciiTheme="majorBidi" w:hAnsiTheme="majorBidi" w:cstheme="majorBidi"/>
-          <w:color w:val="8496B0" w:themeColor="text2" w:themeTint="99"/>
-          <w:rtl/>
-        </w:rPr>
-      </w:pPr>
-      <w:r>
-        <w:rPr>
-          <w:rFonts w:asciiTheme="majorBidi" w:hAnsiTheme="majorBidi" w:cstheme="majorBidi"/>
-          <w:color w:val="8496B0" w:themeColor="text2" w:themeTint="99"/>
-        </w:rPr>
-        <w:tab/>
-      </w:r>
-      <w:r>
-        <w:rPr>
-          <w:rFonts w:asciiTheme="majorBidi" w:hAnsiTheme="majorBidi" w:cstheme="majorBidi"/>
-          <w:color w:val="8496B0" w:themeColor="text2" w:themeTint="99"/>
-        </w:rPr>
-        <w:tab/>
-      </w:r>
-      <w:r>
-        <w:rPr>
-          <w:rFonts w:asciiTheme="majorBidi" w:hAnsiTheme="majorBidi" w:cstheme="majorBidi"/>
-          <w:b/>
-          <w:bCs/>
-          <w:color w:val="8496B0" w:themeColor="text2" w:themeTint="99"/>
-        </w:rPr>
-        <w:t>If</w:t>
-      </w:r>
-      <w:r>
-        <w:rPr>
-          <w:rFonts w:asciiTheme="majorBidi" w:hAnsiTheme="majorBidi" w:cstheme="majorBidi"/>
-          <w:color w:val="8496B0" w:themeColor="text2" w:themeTint="99"/>
-        </w:rPr>
-        <w:t xml:space="preserve"> player = "MAX" </w:t>
-      </w:r>
-      <w:r>
-        <w:rPr>
-          <w:rFonts w:asciiTheme="majorBidi" w:hAnsiTheme="majorBidi" w:cstheme="majorBidi"/>
-          <w:b/>
-          <w:bCs/>
-          <w:color w:val="8496B0" w:themeColor="text2" w:themeTint="99"/>
-        </w:rPr>
-        <w:t>then</w:t>
-      </w:r>
-      <w:r>
-        <w:rPr>
-          <w:rFonts w:asciiTheme="majorBidi" w:hAnsiTheme="majorBidi" w:cstheme="majorBidi"/>
-          <w:color w:val="8496B0" w:themeColor="text2" w:themeTint="99"/>
-        </w:rPr>
-        <w:tab/>
-      </w:r>
-    </w:p>
-    <w:p>
-      <w:pPr>
-        <w:rPr>
-          <w:rFonts w:asciiTheme="majorBidi" w:hAnsiTheme="majorBidi" w:cstheme="majorBidi"/>
-          <w:color w:val="8496B0" w:themeColor="text2" w:themeTint="99"/>
-        </w:rPr>
-      </w:pPr>
-      <w:r>
-        <w:rPr>
-          <w:rFonts w:asciiTheme="majorBidi" w:hAnsiTheme="majorBidi" w:cstheme="majorBidi"/>
-          <w:color w:val="8496B0" w:themeColor="text2" w:themeTint="99"/>
-        </w:rPr>
-        <w:tab/>
-      </w:r>
-      <w:r>
-        <w:rPr>
-          <w:rFonts w:asciiTheme="majorBidi" w:hAnsiTheme="majorBidi" w:cstheme="majorBidi"/>
-          <w:color w:val="8496B0" w:themeColor="text2" w:themeTint="99"/>
-        </w:rPr>
-        <w:tab/>
-      </w:r>
-      <w:r>
-        <w:rPr>
-          <w:rFonts w:asciiTheme="majorBidi" w:hAnsiTheme="majorBidi" w:cstheme="majorBidi"/>
-          <w:color w:val="8496B0" w:themeColor="text2" w:themeTint="99"/>
-        </w:rPr>
-        <w:tab/>
-        <w:t xml:space="preserve"> value = -∞</w:t>
-      </w:r>
-    </w:p>
-    <w:p>
-      <w:pPr>
-        <w:pStyle w:val="HTMLPreformatted"/>
-        <w:rPr>
-          <w:rFonts w:asciiTheme="majorBidi" w:hAnsiTheme="majorBidi" w:cstheme="majorBidi"/>
-          <w:color w:val="8496B0" w:themeColor="text2" w:themeTint="99"/>
-          <w:sz w:val="24"/>
-          <w:szCs w:val="24"/>
-        </w:rPr>
-      </w:pPr>
-      <w:r>
-        <w:rPr>
-          <w:rFonts w:asciiTheme="majorBidi" w:hAnsiTheme="majorBidi" w:cstheme="majorBidi"/>
-          <w:color w:val="8496B0" w:themeColor="text2" w:themeTint="99"/>
-          <w:sz w:val="24"/>
-          <w:szCs w:val="24"/>
-        </w:rPr>
-        <w:lastRenderedPageBreak/>
-        <w:tab/>
-      </w:r>
-      <w:r>
-        <w:rPr>
-          <w:rFonts w:asciiTheme="majorBidi" w:hAnsiTheme="majorBidi" w:cstheme="majorBidi"/>
-          <w:color w:val="8496B0" w:themeColor="text2" w:themeTint="99"/>
-          <w:sz w:val="24"/>
-          <w:szCs w:val="24"/>
-        </w:rPr>
-        <w:tab/>
-      </w:r>
-      <w:r>
-        <w:rPr>
-          <w:rFonts w:asciiTheme="majorBidi" w:hAnsiTheme="majorBidi" w:cstheme="majorBidi"/>
-          <w:color w:val="8496B0" w:themeColor="text2" w:themeTint="99"/>
-          <w:sz w:val="24"/>
-          <w:szCs w:val="24"/>
-        </w:rPr>
-        <w:tab/>
-      </w:r>
-      <w:r>
-        <w:rPr>
-          <w:rFonts w:asciiTheme="majorBidi" w:hAnsiTheme="majorBidi" w:cstheme="majorBidi"/>
-          <w:b/>
-          <w:bCs/>
-          <w:color w:val="8496B0" w:themeColor="text2" w:themeTint="99"/>
-          <w:sz w:val="24"/>
-          <w:szCs w:val="24"/>
-        </w:rPr>
-        <w:t>for each</w:t>
-      </w:r>
-      <w:r>
-        <w:rPr>
-          <w:rFonts w:asciiTheme="majorBidi" w:hAnsiTheme="majorBidi" w:cstheme="majorBidi"/>
-          <w:color w:val="8496B0" w:themeColor="text2" w:themeTint="99"/>
-          <w:sz w:val="24"/>
-          <w:szCs w:val="24"/>
-        </w:rPr>
-        <w:t xml:space="preserve"> child of board </w:t>
-      </w:r>
-      <w:r>
-        <w:rPr>
-          <w:rFonts w:asciiTheme="majorBidi" w:hAnsiTheme="majorBidi" w:cstheme="majorBidi"/>
-          <w:b/>
-          <w:bCs/>
-          <w:color w:val="8496B0" w:themeColor="text2" w:themeTint="99"/>
-          <w:sz w:val="24"/>
-          <w:szCs w:val="24"/>
-        </w:rPr>
-        <w:t>do</w:t>
-      </w:r>
-    </w:p>
-    <w:p>
-      <w:pPr>
-        <w:rPr>
-          <w:rFonts w:asciiTheme="majorBidi" w:hAnsiTheme="majorBidi" w:cstheme="majorBidi"/>
-          <w:color w:val="8496B0" w:themeColor="text2" w:themeTint="99"/>
-        </w:rPr>
-      </w:pPr>
-      <w:r>
-        <w:rPr>
-          <w:rFonts w:asciiTheme="majorBidi" w:hAnsiTheme="majorBidi" w:cstheme="majorBidi"/>
-          <w:color w:val="8496B0" w:themeColor="text2" w:themeTint="99"/>
-        </w:rPr>
-        <w:tab/>
-      </w:r>
-      <w:r>
-        <w:rPr>
-          <w:rFonts w:asciiTheme="majorBidi" w:hAnsiTheme="majorBidi" w:cstheme="majorBidi"/>
-          <w:color w:val="8496B0" w:themeColor="text2" w:themeTint="99"/>
-        </w:rPr>
-        <w:tab/>
-      </w:r>
-      <w:r>
-        <w:rPr>
-          <w:rFonts w:asciiTheme="majorBidi" w:hAnsiTheme="majorBidi" w:cstheme="majorBidi"/>
-          <w:color w:val="8496B0" w:themeColor="text2" w:themeTint="99"/>
-        </w:rPr>
-        <w:tab/>
-      </w:r>
-      <w:r>
-        <w:rPr>
-          <w:rFonts w:asciiTheme="majorBidi" w:hAnsiTheme="majorBidi" w:cstheme="majorBidi"/>
-          <w:color w:val="8496B0" w:themeColor="text2" w:themeTint="99"/>
-        </w:rPr>
-        <w:tab/>
-      </w:r>
-      <w:proofErr w:type="spellStart"/>
-      <w:r>
-        <w:rPr>
-          <w:rFonts w:asciiTheme="majorBidi" w:hAnsiTheme="majorBidi" w:cstheme="majorBidi"/>
-          <w:color w:val="8496B0" w:themeColor="text2" w:themeTint="99"/>
-        </w:rPr>
-        <w:t>minMaxVal</w:t>
-      </w:r>
-      <w:proofErr w:type="spellEnd"/>
-      <w:r>
-        <w:rPr>
-          <w:rFonts w:asciiTheme="majorBidi" w:hAnsiTheme="majorBidi" w:cstheme="majorBidi"/>
-          <w:color w:val="8496B0" w:themeColor="text2" w:themeTint="99"/>
-        </w:rPr>
-        <w:t xml:space="preserve"> = </w:t>
-      </w:r>
-      <w:proofErr w:type="gramStart"/>
-      <w:r>
-        <w:rPr>
-          <w:rFonts w:asciiTheme="majorBidi" w:hAnsiTheme="majorBidi" w:cstheme="majorBidi"/>
-          <w:color w:val="8496B0" w:themeColor="text2" w:themeTint="99"/>
-        </w:rPr>
-        <w:t>minimax(</w:t>
-      </w:r>
-      <w:proofErr w:type="gramEnd"/>
-      <w:r>
-        <w:rPr>
-          <w:rFonts w:asciiTheme="majorBidi" w:hAnsiTheme="majorBidi" w:cstheme="majorBidi"/>
-          <w:color w:val="8496B0" w:themeColor="text2" w:themeTint="99"/>
-        </w:rPr>
-        <w:t>child, depth-1, "MIN")</w:t>
-      </w:r>
-    </w:p>
-    <w:p>
-      <w:pPr>
-        <w:rPr>
-          <w:rFonts w:asciiTheme="majorBidi" w:hAnsiTheme="majorBidi" w:cstheme="majorBidi"/>
-          <w:color w:val="8496B0" w:themeColor="text2" w:themeTint="99"/>
-        </w:rPr>
-      </w:pPr>
-      <w:r>
-        <w:rPr>
-          <w:rFonts w:asciiTheme="majorBidi" w:hAnsiTheme="majorBidi" w:cstheme="majorBidi"/>
-          <w:color w:val="8496B0" w:themeColor="text2" w:themeTint="99"/>
-        </w:rPr>
-        <w:tab/>
-      </w:r>
-      <w:r>
-        <w:rPr>
-          <w:rFonts w:asciiTheme="majorBidi" w:hAnsiTheme="majorBidi" w:cstheme="majorBidi"/>
-          <w:color w:val="8496B0" w:themeColor="text2" w:themeTint="99"/>
-        </w:rPr>
-        <w:tab/>
-      </w:r>
-      <w:r>
-        <w:rPr>
-          <w:rFonts w:asciiTheme="majorBidi" w:hAnsiTheme="majorBidi" w:cstheme="majorBidi"/>
-          <w:color w:val="8496B0" w:themeColor="text2" w:themeTint="99"/>
-        </w:rPr>
-        <w:tab/>
-      </w:r>
-      <w:r>
-        <w:rPr>
-          <w:rFonts w:asciiTheme="majorBidi" w:hAnsiTheme="majorBidi" w:cstheme="majorBidi"/>
-          <w:color w:val="8496B0" w:themeColor="text2" w:themeTint="99"/>
-        </w:rPr>
-        <w:tab/>
-      </w:r>
-      <w:r>
-        <w:rPr>
-          <w:rFonts w:asciiTheme="majorBidi" w:hAnsiTheme="majorBidi" w:cstheme="majorBidi"/>
-          <w:color w:val="8496B0" w:themeColor="text2" w:themeTint="99"/>
-        </w:rPr>
-        <w:tab/>
-      </w:r>
-      <w:r>
-        <w:rPr>
-          <w:rFonts w:asciiTheme="majorBidi" w:hAnsiTheme="majorBidi" w:cstheme="majorBidi"/>
-          <w:b/>
-          <w:bCs/>
-          <w:color w:val="8496B0" w:themeColor="text2" w:themeTint="99"/>
-        </w:rPr>
-        <w:t xml:space="preserve">If </w:t>
-      </w:r>
-      <w:proofErr w:type="spellStart"/>
-      <w:r>
-        <w:rPr>
-          <w:rFonts w:asciiTheme="majorBidi" w:hAnsiTheme="majorBidi" w:cstheme="majorBidi"/>
-          <w:color w:val="8496B0" w:themeColor="text2" w:themeTint="99"/>
-        </w:rPr>
-        <w:t>minMaxVal</w:t>
-      </w:r>
-      <w:proofErr w:type="spellEnd"/>
-      <w:r>
-        <w:rPr>
-          <w:rFonts w:asciiTheme="majorBidi" w:hAnsiTheme="majorBidi" w:cstheme="majorBidi"/>
-          <w:color w:val="8496B0" w:themeColor="text2" w:themeTint="99"/>
-        </w:rPr>
-        <w:t xml:space="preserve"> &gt; </w:t>
-      </w:r>
-      <w:proofErr w:type="gramStart"/>
-      <w:r>
-        <w:rPr>
-          <w:rFonts w:asciiTheme="majorBidi" w:hAnsiTheme="majorBidi" w:cstheme="majorBidi"/>
-          <w:color w:val="8496B0" w:themeColor="text2" w:themeTint="99"/>
-        </w:rPr>
-        <w:t>value</w:t>
-      </w:r>
-      <w:proofErr w:type="gramEnd"/>
-      <w:r>
-        <w:rPr>
-          <w:rFonts w:asciiTheme="majorBidi" w:hAnsiTheme="majorBidi" w:cstheme="majorBidi"/>
-          <w:color w:val="8496B0" w:themeColor="text2" w:themeTint="99"/>
-        </w:rPr>
-        <w:t xml:space="preserve"> </w:t>
-      </w:r>
-      <w:r>
-        <w:rPr>
-          <w:rFonts w:asciiTheme="majorBidi" w:hAnsiTheme="majorBidi" w:cstheme="majorBidi"/>
-          <w:b/>
-          <w:bCs/>
-          <w:color w:val="8496B0" w:themeColor="text2" w:themeTint="99"/>
-        </w:rPr>
-        <w:t>then</w:t>
-      </w:r>
-    </w:p>
-    <w:p>
-      <w:pPr>
-        <w:rPr>
-          <w:rFonts w:asciiTheme="majorBidi" w:hAnsiTheme="majorBidi" w:cstheme="majorBidi"/>
-          <w:color w:val="8496B0" w:themeColor="text2" w:themeTint="99"/>
-        </w:rPr>
-      </w:pPr>
-      <w:r>
-        <w:rPr>
-          <w:rFonts w:asciiTheme="majorBidi" w:hAnsiTheme="majorBidi" w:cstheme="majorBidi"/>
-          <w:color w:val="8496B0" w:themeColor="text2" w:themeTint="99"/>
-        </w:rPr>
-        <w:tab/>
-      </w:r>
-      <w:r>
-        <w:rPr>
-          <w:rFonts w:asciiTheme="majorBidi" w:hAnsiTheme="majorBidi" w:cstheme="majorBidi"/>
-          <w:color w:val="8496B0" w:themeColor="text2" w:themeTint="99"/>
-        </w:rPr>
-        <w:tab/>
-      </w:r>
-      <w:r>
-        <w:rPr>
-          <w:rFonts w:asciiTheme="majorBidi" w:hAnsiTheme="majorBidi" w:cstheme="majorBidi"/>
-          <w:color w:val="8496B0" w:themeColor="text2" w:themeTint="99"/>
-        </w:rPr>
-        <w:tab/>
-      </w:r>
-      <w:r>
-        <w:rPr>
-          <w:rFonts w:asciiTheme="majorBidi" w:hAnsiTheme="majorBidi" w:cstheme="majorBidi"/>
-          <w:color w:val="8496B0" w:themeColor="text2" w:themeTint="99"/>
-        </w:rPr>
-        <w:tab/>
-      </w:r>
-      <w:r>
-        <w:rPr>
-          <w:rFonts w:asciiTheme="majorBidi" w:hAnsiTheme="majorBidi" w:cstheme="majorBidi"/>
-          <w:color w:val="8496B0" w:themeColor="text2" w:themeTint="99"/>
-        </w:rPr>
-        <w:tab/>
-      </w:r>
-      <w:r>
-        <w:rPr>
-          <w:rFonts w:asciiTheme="majorBidi" w:hAnsiTheme="majorBidi" w:cstheme="majorBidi"/>
-          <w:color w:val="8496B0" w:themeColor="text2" w:themeTint="99"/>
-        </w:rPr>
-        <w:tab/>
-        <w:t xml:space="preserve">value = </w:t>
-      </w:r>
-      <w:proofErr w:type="spellStart"/>
-      <w:r>
-        <w:rPr>
-          <w:rFonts w:asciiTheme="majorBidi" w:hAnsiTheme="majorBidi" w:cstheme="majorBidi"/>
-          <w:color w:val="8496B0" w:themeColor="text2" w:themeTint="99"/>
-        </w:rPr>
-        <w:t>minMaxVal</w:t>
-      </w:r>
-      <w:proofErr w:type="spellEnd"/>
-    </w:p>
-    <w:p>
-      <w:pPr>
-        <w:rPr>
-          <w:rFonts w:asciiTheme="majorBidi" w:hAnsiTheme="majorBidi" w:cstheme="majorBidi"/>
-          <w:color w:val="8496B0" w:themeColor="text2" w:themeTint="99"/>
-        </w:rPr>
-      </w:pPr>
-      <w:r>
-        <w:rPr>
-          <w:rFonts w:asciiTheme="majorBidi" w:hAnsiTheme="majorBidi" w:cstheme="majorBidi"/>
-          <w:color w:val="8496B0" w:themeColor="text2" w:themeTint="99"/>
-        </w:rPr>
-        <w:tab/>
-      </w:r>
-      <w:r>
-        <w:rPr>
-          <w:rFonts w:asciiTheme="majorBidi" w:hAnsiTheme="majorBidi" w:cstheme="majorBidi"/>
-          <w:color w:val="8496B0" w:themeColor="text2" w:themeTint="99"/>
-        </w:rPr>
-        <w:tab/>
-      </w:r>
-      <w:r>
-        <w:rPr>
-          <w:rFonts w:asciiTheme="majorBidi" w:hAnsiTheme="majorBidi" w:cstheme="majorBidi"/>
-          <w:color w:val="8496B0" w:themeColor="text2" w:themeTint="99"/>
-        </w:rPr>
-        <w:tab/>
-      </w:r>
-      <w:r>
-        <w:rPr>
-          <w:rFonts w:asciiTheme="majorBidi" w:hAnsiTheme="majorBidi" w:cstheme="majorBidi"/>
-          <w:color w:val="8496B0" w:themeColor="text2" w:themeTint="99"/>
-        </w:rPr>
-        <w:tab/>
-      </w:r>
-      <w:r>
-        <w:rPr>
-          <w:rFonts w:asciiTheme="majorBidi" w:hAnsiTheme="majorBidi" w:cstheme="majorBidi"/>
-          <w:color w:val="8496B0" w:themeColor="text2" w:themeTint="99"/>
-        </w:rPr>
-        <w:tab/>
-      </w:r>
-      <w:r>
-        <w:rPr>
-          <w:rFonts w:asciiTheme="majorBidi" w:hAnsiTheme="majorBidi" w:cstheme="majorBidi"/>
-          <w:b/>
-          <w:bCs/>
-          <w:color w:val="8496B0" w:themeColor="text2" w:themeTint="99"/>
-        </w:rPr>
-        <w:t>return</w:t>
-      </w:r>
-      <w:r>
-        <w:rPr>
-          <w:rFonts w:asciiTheme="majorBidi" w:hAnsiTheme="majorBidi" w:cstheme="majorBidi"/>
-          <w:color w:val="8496B0" w:themeColor="text2" w:themeTint="99"/>
-        </w:rPr>
-        <w:t xml:space="preserve"> </w:t>
-      </w:r>
-      <w:proofErr w:type="gramStart"/>
-      <w:r>
-        <w:rPr>
-          <w:rFonts w:asciiTheme="majorBidi" w:hAnsiTheme="majorBidi" w:cstheme="majorBidi"/>
-          <w:color w:val="8496B0" w:themeColor="text2" w:themeTint="99"/>
-        </w:rPr>
-        <w:t>value;</w:t>
-      </w:r>
-      <w:proofErr w:type="gramEnd"/>
-    </w:p>
-    <w:p>
-      <w:pPr>
-        <w:rPr>
-          <w:rFonts w:asciiTheme="majorBidi" w:hAnsiTheme="majorBidi" w:cstheme="majorBidi"/>
-          <w:color w:val="8496B0" w:themeColor="text2" w:themeTint="99"/>
-          <w:rtl/>
-        </w:rPr>
-      </w:pPr>
-      <w:r>
-        <w:rPr>
-          <w:rFonts w:asciiTheme="majorBidi" w:hAnsiTheme="majorBidi" w:cstheme="majorBidi"/>
-          <w:color w:val="8496B0" w:themeColor="text2" w:themeTint="99"/>
-        </w:rPr>
-        <w:tab/>
-      </w:r>
-    </w:p>
-    <w:p>
-      <w:pPr>
-        <w:rPr>
-          <w:rFonts w:asciiTheme="majorBidi" w:hAnsiTheme="majorBidi" w:cstheme="majorBidi"/>
-          <w:color w:val="8496B0" w:themeColor="text2" w:themeTint="99"/>
-        </w:rPr>
-      </w:pPr>
-      <w:r>
-        <w:rPr>
-          <w:rFonts w:asciiTheme="majorBidi" w:hAnsiTheme="majorBidi" w:cstheme="majorBidi"/>
-          <w:color w:val="8496B0" w:themeColor="text2" w:themeTint="99"/>
-        </w:rPr>
-        <w:tab/>
-      </w:r>
-      <w:r>
-        <w:rPr>
-          <w:rFonts w:asciiTheme="majorBidi" w:hAnsiTheme="majorBidi" w:cstheme="majorBidi"/>
-          <w:color w:val="8496B0" w:themeColor="text2" w:themeTint="99"/>
-        </w:rPr>
-        <w:tab/>
-      </w:r>
-      <w:r>
-        <w:rPr>
-          <w:rFonts w:asciiTheme="majorBidi" w:hAnsiTheme="majorBidi" w:cstheme="majorBidi"/>
-          <w:b/>
-          <w:bCs/>
-          <w:color w:val="8496B0" w:themeColor="text2" w:themeTint="99"/>
-        </w:rPr>
-        <w:t>else if</w:t>
-      </w:r>
-      <w:r>
-        <w:rPr>
-          <w:rFonts w:asciiTheme="majorBidi" w:hAnsiTheme="majorBidi" w:cstheme="majorBidi"/>
-          <w:color w:val="8496B0" w:themeColor="text2" w:themeTint="99"/>
-        </w:rPr>
-        <w:t xml:space="preserve"> player = "MIN" </w:t>
-      </w:r>
-      <w:r>
-        <w:rPr>
-          <w:rFonts w:asciiTheme="majorBidi" w:hAnsiTheme="majorBidi" w:cstheme="majorBidi"/>
-          <w:b/>
-          <w:bCs/>
-          <w:color w:val="8496B0" w:themeColor="text2" w:themeTint="99"/>
-        </w:rPr>
-        <w:t>then</w:t>
-      </w:r>
-    </w:p>
-    <w:p>
-      <w:pPr>
-        <w:rPr>
-          <w:rFonts w:asciiTheme="majorBidi" w:hAnsiTheme="majorBidi" w:cstheme="majorBidi"/>
-          <w:color w:val="8496B0" w:themeColor="text2" w:themeTint="99"/>
-        </w:rPr>
-      </w:pPr>
-      <w:r>
-        <w:rPr>
-          <w:rFonts w:asciiTheme="majorBidi" w:hAnsiTheme="majorBidi" w:cstheme="majorBidi"/>
-          <w:color w:val="8496B0" w:themeColor="text2" w:themeTint="99"/>
-        </w:rPr>
-        <w:tab/>
-      </w:r>
-      <w:r>
-        <w:rPr>
-          <w:rFonts w:asciiTheme="majorBidi" w:hAnsiTheme="majorBidi" w:cstheme="majorBidi"/>
-          <w:color w:val="8496B0" w:themeColor="text2" w:themeTint="99"/>
-        </w:rPr>
-        <w:tab/>
-      </w:r>
-      <w:r>
-        <w:rPr>
-          <w:rFonts w:asciiTheme="majorBidi" w:hAnsiTheme="majorBidi" w:cstheme="majorBidi"/>
-          <w:color w:val="8496B0" w:themeColor="text2" w:themeTint="99"/>
-        </w:rPr>
-        <w:tab/>
-        <w:t>value = ∞</w:t>
-      </w:r>
-    </w:p>
-    <w:p>
-      <w:pPr>
-        <w:rPr>
-          <w:rFonts w:asciiTheme="majorBidi" w:hAnsiTheme="majorBidi" w:cstheme="majorBidi"/>
-          <w:color w:val="8496B0" w:themeColor="text2" w:themeTint="99"/>
-        </w:rPr>
-      </w:pPr>
-      <w:r>
-        <w:rPr>
-          <w:rFonts w:asciiTheme="majorBidi" w:hAnsiTheme="majorBidi" w:cstheme="majorBidi"/>
-          <w:color w:val="8496B0" w:themeColor="text2" w:themeTint="99"/>
-        </w:rPr>
-        <w:tab/>
-      </w:r>
-      <w:r>
-        <w:rPr>
-          <w:rFonts w:asciiTheme="majorBidi" w:hAnsiTheme="majorBidi" w:cstheme="majorBidi"/>
-          <w:color w:val="8496B0" w:themeColor="text2" w:themeTint="99"/>
-        </w:rPr>
-        <w:tab/>
-      </w:r>
-      <w:r>
-        <w:rPr>
-          <w:rFonts w:asciiTheme="majorBidi" w:hAnsiTheme="majorBidi" w:cstheme="majorBidi"/>
-          <w:color w:val="8496B0" w:themeColor="text2" w:themeTint="99"/>
-        </w:rPr>
-        <w:tab/>
-      </w:r>
-      <w:r>
-        <w:rPr>
-          <w:rFonts w:asciiTheme="majorBidi" w:hAnsiTheme="majorBidi" w:cstheme="majorBidi"/>
-          <w:b/>
-          <w:bCs/>
-          <w:color w:val="8496B0" w:themeColor="text2" w:themeTint="99"/>
-        </w:rPr>
-        <w:t>for each</w:t>
-      </w:r>
-      <w:r>
-        <w:rPr>
-          <w:rFonts w:asciiTheme="majorBidi" w:hAnsiTheme="majorBidi" w:cstheme="majorBidi"/>
-          <w:color w:val="8496B0" w:themeColor="text2" w:themeTint="99"/>
-        </w:rPr>
-        <w:t xml:space="preserve"> child of board </w:t>
-      </w:r>
-      <w:r>
-        <w:rPr>
-          <w:rFonts w:asciiTheme="majorBidi" w:hAnsiTheme="majorBidi" w:cstheme="majorBidi"/>
-          <w:b/>
-          <w:bCs/>
-          <w:color w:val="8496B0" w:themeColor="text2" w:themeTint="99"/>
-        </w:rPr>
-        <w:t>do</w:t>
-      </w:r>
-    </w:p>
-    <w:p>
-      <w:pPr>
-        <w:rPr>
-          <w:rFonts w:asciiTheme="majorBidi" w:hAnsiTheme="majorBidi" w:cstheme="majorBidi"/>
-          <w:color w:val="8496B0" w:themeColor="text2" w:themeTint="99"/>
-        </w:rPr>
-      </w:pPr>
-      <w:r>
-        <w:rPr>
-          <w:rFonts w:asciiTheme="majorBidi" w:hAnsiTheme="majorBidi" w:cstheme="majorBidi"/>
-          <w:color w:val="8496B0" w:themeColor="text2" w:themeTint="99"/>
-        </w:rPr>
-        <w:tab/>
-      </w:r>
-      <w:r>
-        <w:rPr>
-          <w:rFonts w:asciiTheme="majorBidi" w:hAnsiTheme="majorBidi" w:cstheme="majorBidi"/>
-          <w:color w:val="8496B0" w:themeColor="text2" w:themeTint="99"/>
-        </w:rPr>
-        <w:tab/>
-      </w:r>
-      <w:r>
-        <w:rPr>
-          <w:rFonts w:asciiTheme="majorBidi" w:hAnsiTheme="majorBidi" w:cstheme="majorBidi"/>
-          <w:color w:val="8496B0" w:themeColor="text2" w:themeTint="99"/>
-        </w:rPr>
-        <w:tab/>
-      </w:r>
-      <w:r>
-        <w:rPr>
-          <w:rFonts w:asciiTheme="majorBidi" w:hAnsiTheme="majorBidi" w:cstheme="majorBidi"/>
-          <w:color w:val="8496B0" w:themeColor="text2" w:themeTint="99"/>
-        </w:rPr>
-        <w:tab/>
-      </w:r>
-      <w:proofErr w:type="spellStart"/>
-      <w:r>
-        <w:rPr>
-          <w:rFonts w:asciiTheme="majorBidi" w:hAnsiTheme="majorBidi" w:cstheme="majorBidi"/>
-          <w:color w:val="8496B0" w:themeColor="text2" w:themeTint="99"/>
-        </w:rPr>
-        <w:t>minMaxVal</w:t>
-      </w:r>
-      <w:proofErr w:type="spellEnd"/>
-      <w:r>
-        <w:rPr>
-          <w:rFonts w:asciiTheme="majorBidi" w:hAnsiTheme="majorBidi" w:cstheme="majorBidi"/>
-          <w:color w:val="8496B0" w:themeColor="text2" w:themeTint="99"/>
-        </w:rPr>
-        <w:t xml:space="preserve"> = </w:t>
-      </w:r>
-      <w:proofErr w:type="gramStart"/>
-      <w:r>
-        <w:rPr>
-          <w:rFonts w:asciiTheme="majorBidi" w:hAnsiTheme="majorBidi" w:cstheme="majorBidi"/>
-          <w:color w:val="8496B0" w:themeColor="text2" w:themeTint="99"/>
-        </w:rPr>
-        <w:t>minimax(</w:t>
-      </w:r>
-      <w:proofErr w:type="gramEnd"/>
-      <w:r>
-        <w:rPr>
-          <w:rFonts w:asciiTheme="majorBidi" w:hAnsiTheme="majorBidi" w:cstheme="majorBidi"/>
-          <w:color w:val="8496B0" w:themeColor="text2" w:themeTint="99"/>
-        </w:rPr>
-        <w:t xml:space="preserve">child, depth-1, "MAX") </w:t>
-      </w:r>
-    </w:p>
-    <w:p>
-      <w:pPr>
-        <w:rPr>
-          <w:rFonts w:asciiTheme="majorBidi" w:hAnsiTheme="majorBidi" w:cstheme="majorBidi"/>
-          <w:color w:val="8496B0" w:themeColor="text2" w:themeTint="99"/>
-        </w:rPr>
-      </w:pPr>
-      <w:r>
-        <w:rPr>
-          <w:rFonts w:asciiTheme="majorBidi" w:hAnsiTheme="majorBidi" w:cstheme="majorBidi"/>
-          <w:color w:val="8496B0" w:themeColor="text2" w:themeTint="99"/>
-        </w:rPr>
-        <w:tab/>
-      </w:r>
-      <w:r>
-        <w:rPr>
-          <w:rFonts w:asciiTheme="majorBidi" w:hAnsiTheme="majorBidi" w:cstheme="majorBidi"/>
-          <w:color w:val="8496B0" w:themeColor="text2" w:themeTint="99"/>
-        </w:rPr>
-        <w:tab/>
-      </w:r>
-      <w:r>
-        <w:rPr>
-          <w:rFonts w:asciiTheme="majorBidi" w:hAnsiTheme="majorBidi" w:cstheme="majorBidi"/>
-          <w:color w:val="8496B0" w:themeColor="text2" w:themeTint="99"/>
-        </w:rPr>
-        <w:tab/>
-      </w:r>
-      <w:r>
-        <w:rPr>
-          <w:rFonts w:asciiTheme="majorBidi" w:hAnsiTheme="majorBidi" w:cstheme="majorBidi"/>
-          <w:color w:val="8496B0" w:themeColor="text2" w:themeTint="99"/>
-        </w:rPr>
-        <w:tab/>
-      </w:r>
-      <w:r>
-        <w:rPr>
-          <w:rFonts w:asciiTheme="majorBidi" w:hAnsiTheme="majorBidi" w:cstheme="majorBidi"/>
-          <w:b/>
-          <w:bCs/>
-          <w:color w:val="8496B0" w:themeColor="text2" w:themeTint="99"/>
-        </w:rPr>
-        <w:t>If</w:t>
-      </w:r>
-      <w:r>
-        <w:rPr>
-          <w:rFonts w:asciiTheme="majorBidi" w:hAnsiTheme="majorBidi" w:cstheme="majorBidi"/>
-          <w:color w:val="8496B0" w:themeColor="text2" w:themeTint="99"/>
-        </w:rPr>
-        <w:t xml:space="preserve"> </w:t>
-      </w:r>
-      <w:proofErr w:type="spellStart"/>
-      <w:r>
-        <w:rPr>
-          <w:rFonts w:asciiTheme="majorBidi" w:hAnsiTheme="majorBidi" w:cstheme="majorBidi"/>
-          <w:color w:val="8496B0" w:themeColor="text2" w:themeTint="99"/>
-        </w:rPr>
-        <w:t>minMaxVal</w:t>
-      </w:r>
-      <w:proofErr w:type="spellEnd"/>
-      <w:r>
-        <w:rPr>
-          <w:rFonts w:asciiTheme="majorBidi" w:hAnsiTheme="majorBidi" w:cstheme="majorBidi"/>
-          <w:color w:val="8496B0" w:themeColor="text2" w:themeTint="99"/>
-        </w:rPr>
-        <w:t xml:space="preserve"> &lt; </w:t>
-      </w:r>
-      <w:proofErr w:type="gramStart"/>
-      <w:r>
-        <w:rPr>
-          <w:rFonts w:asciiTheme="majorBidi" w:hAnsiTheme="majorBidi" w:cstheme="majorBidi"/>
-          <w:color w:val="8496B0" w:themeColor="text2" w:themeTint="99"/>
-        </w:rPr>
-        <w:t>value</w:t>
-      </w:r>
-      <w:proofErr w:type="gramEnd"/>
-      <w:r>
-        <w:rPr>
-          <w:rFonts w:asciiTheme="majorBidi" w:hAnsiTheme="majorBidi" w:cstheme="majorBidi"/>
-          <w:color w:val="8496B0" w:themeColor="text2" w:themeTint="99"/>
-        </w:rPr>
-        <w:t xml:space="preserve"> </w:t>
-      </w:r>
-      <w:r>
-        <w:rPr>
-          <w:rFonts w:asciiTheme="majorBidi" w:hAnsiTheme="majorBidi" w:cstheme="majorBidi"/>
-          <w:b/>
-          <w:bCs/>
-          <w:color w:val="8496B0" w:themeColor="text2" w:themeTint="99"/>
-        </w:rPr>
-        <w:t>then</w:t>
-      </w:r>
-    </w:p>
-    <w:p>
-      <w:pPr>
-        <w:rPr>
-          <w:rFonts w:asciiTheme="majorBidi" w:hAnsiTheme="majorBidi" w:cstheme="majorBidi"/>
-          <w:color w:val="8496B0" w:themeColor="text2" w:themeTint="99"/>
-        </w:rPr>
-      </w:pPr>
-      <w:r>
-        <w:rPr>
-          <w:rFonts w:asciiTheme="majorBidi" w:hAnsiTheme="majorBidi" w:cstheme="majorBidi"/>
-          <w:color w:val="8496B0" w:themeColor="text2" w:themeTint="99"/>
-        </w:rPr>
-        <w:tab/>
-      </w:r>
-      <w:r>
-        <w:rPr>
-          <w:rFonts w:asciiTheme="majorBidi" w:hAnsiTheme="majorBidi" w:cstheme="majorBidi"/>
-          <w:color w:val="8496B0" w:themeColor="text2" w:themeTint="99"/>
-        </w:rPr>
-        <w:tab/>
-      </w:r>
-      <w:r>
-        <w:rPr>
-          <w:rFonts w:asciiTheme="majorBidi" w:hAnsiTheme="majorBidi" w:cstheme="majorBidi"/>
-          <w:color w:val="8496B0" w:themeColor="text2" w:themeTint="99"/>
-        </w:rPr>
-        <w:tab/>
-      </w:r>
-      <w:r>
-        <w:rPr>
-          <w:rFonts w:asciiTheme="majorBidi" w:hAnsiTheme="majorBidi" w:cstheme="majorBidi"/>
-          <w:color w:val="8496B0" w:themeColor="text2" w:themeTint="99"/>
-        </w:rPr>
-        <w:tab/>
-      </w:r>
-      <w:r>
-        <w:rPr>
-          <w:rFonts w:asciiTheme="majorBidi" w:hAnsiTheme="majorBidi" w:cstheme="majorBidi"/>
-          <w:color w:val="8496B0" w:themeColor="text2" w:themeTint="99"/>
-        </w:rPr>
-        <w:tab/>
-        <w:t xml:space="preserve">value = </w:t>
-      </w:r>
-      <w:proofErr w:type="spellStart"/>
-      <w:r>
-        <w:rPr>
-          <w:rFonts w:asciiTheme="majorBidi" w:hAnsiTheme="majorBidi" w:cstheme="majorBidi"/>
-          <w:color w:val="8496B0" w:themeColor="text2" w:themeTint="99"/>
-        </w:rPr>
-        <w:t>minMaxVal</w:t>
-      </w:r>
-      <w:proofErr w:type="spellEnd"/>
-    </w:p>
-    <w:p>
-      <w:pPr>
-        <w:rPr>
-          <w:rFonts w:asciiTheme="majorBidi" w:hAnsiTheme="majorBidi" w:cstheme="majorBidi"/>
-          <w:color w:val="8496B0" w:themeColor="text2" w:themeTint="99"/>
-          <w:rtl/>
-        </w:rPr>
-      </w:pPr>
-      <w:r>
-        <w:rPr>
-          <w:rFonts w:asciiTheme="majorBidi" w:hAnsiTheme="majorBidi" w:cstheme="majorBidi"/>
-          <w:color w:val="8496B0" w:themeColor="text2" w:themeTint="99"/>
-        </w:rPr>
-        <w:tab/>
-      </w:r>
-      <w:r>
-        <w:rPr>
-          <w:rFonts w:asciiTheme="majorBidi" w:hAnsiTheme="majorBidi" w:cstheme="majorBidi"/>
-          <w:color w:val="8496B0" w:themeColor="text2" w:themeTint="99"/>
-        </w:rPr>
-        <w:tab/>
-      </w:r>
-      <w:r>
-        <w:rPr>
-          <w:rFonts w:asciiTheme="majorBidi" w:hAnsiTheme="majorBidi" w:cstheme="majorBidi"/>
-          <w:color w:val="8496B0" w:themeColor="text2" w:themeTint="99"/>
-        </w:rPr>
-        <w:tab/>
-      </w:r>
-      <w:r>
-        <w:rPr>
-          <w:rFonts w:asciiTheme="majorBidi" w:hAnsiTheme="majorBidi" w:cstheme="majorBidi"/>
-          <w:color w:val="8496B0" w:themeColor="text2" w:themeTint="99"/>
-        </w:rPr>
-        <w:tab/>
-      </w:r>
-      <w:r>
-        <w:rPr>
-          <w:rFonts w:asciiTheme="majorBidi" w:hAnsiTheme="majorBidi" w:cstheme="majorBidi"/>
-          <w:b/>
-          <w:bCs/>
-          <w:color w:val="8496B0" w:themeColor="text2" w:themeTint="99"/>
-        </w:rPr>
-        <w:t>return</w:t>
-      </w:r>
-      <w:r>
-        <w:rPr>
-          <w:rFonts w:asciiTheme="majorBidi" w:hAnsiTheme="majorBidi" w:cstheme="majorBidi"/>
-          <w:color w:val="8496B0" w:themeColor="text2" w:themeTint="99"/>
-        </w:rPr>
-        <w:t xml:space="preserve"> </w:t>
-      </w:r>
-      <w:proofErr w:type="gramStart"/>
-      <w:r>
-        <w:rPr>
-          <w:rFonts w:asciiTheme="majorBidi" w:hAnsiTheme="majorBidi" w:cstheme="majorBidi"/>
-          <w:color w:val="8496B0" w:themeColor="text2" w:themeTint="99"/>
-        </w:rPr>
-        <w:t>value;</w:t>
-      </w:r>
-      <w:proofErr w:type="gramEnd"/>
-      <w:r>
-        <w:rPr>
-          <w:rFonts w:asciiTheme="majorBidi" w:hAnsiTheme="majorBidi" w:cstheme="majorBidi"/>
-          <w:color w:val="8496B0" w:themeColor="text2" w:themeTint="99"/>
-        </w:rPr>
-        <w:tab/>
-      </w:r>
-    </w:p>
-    <w:p>
-      <w:pPr>
-        <w:rPr>
-          <w:rFonts w:asciiTheme="majorBidi" w:hAnsiTheme="majorBidi" w:cstheme="majorBidi"/>
-          <w:b/>
-          <w:bCs/>
-          <w:color w:val="8496B0" w:themeColor="text2" w:themeTint="99"/>
-        </w:rPr>
-      </w:pPr>
-      <w:r>
-        <w:rPr>
-          <w:rFonts w:asciiTheme="majorBidi" w:hAnsiTheme="majorBidi" w:cstheme="majorBidi"/>
-          <w:color w:val="8496B0" w:themeColor="text2" w:themeTint="99"/>
-        </w:rPr>
-        <w:tab/>
-      </w:r>
-      <w:r>
-        <w:rPr>
-          <w:rFonts w:asciiTheme="majorBidi" w:hAnsiTheme="majorBidi" w:cstheme="majorBidi"/>
-          <w:b/>
-          <w:bCs/>
-          <w:color w:val="8496B0" w:themeColor="text2" w:themeTint="99"/>
-        </w:rPr>
-        <w:t>return 0</w:t>
-      </w:r>
-    </w:p>
-    <w:p>
-      <w:pPr>
-        <w:pStyle w:val="ListParagraph"/>
-        <w:rPr>
-          <w:rFonts w:asciiTheme="minorBidi" w:hAnsiTheme="minorBidi" w:cstheme="minorBidi"/>
-        </w:rPr>
-      </w:pPr>
-    </w:p>
-    <w:p/>
-    <w:p>
-      <w:pPr>
-        <w:pStyle w:val="Heading2"/>
-      </w:pPr>
-      <w:r>
-        <w:t>1.</w:t>
-      </w:r>
-      <w:r>
-        <w:t>4 Discussion of results</w:t>
-      </w:r>
-    </w:p>
-    <w:p/>
-    <w:p>
-      <w:r>
-        <w:t xml:space="preserve">The </w:t>
-      </w:r>
-      <w:proofErr w:type="spellStart"/>
-      <w:r>
-        <w:t>Mininmax</w:t>
-      </w:r>
-      <w:proofErr w:type="spellEnd"/>
-      <w:r>
-        <w:t xml:space="preserve"> pseudocode in our problem:</w:t>
-      </w:r>
-    </w:p>
-    <w:p/>
-    <w:p>
-      <w:pPr>
-        <w:ind w:firstLine="720"/>
-        <w:rPr>
-          <w:rFonts w:asciiTheme="majorBidi" w:hAnsiTheme="majorBidi" w:cstheme="majorBidi"/>
-          <w:color w:val="8496B0" w:themeColor="text2" w:themeTint="99"/>
-          <w:rtl/>
-        </w:rPr>
-      </w:pPr>
-      <w:r>
-        <w:rPr>
-          <w:rFonts w:asciiTheme="majorBidi" w:hAnsiTheme="majorBidi" w:cstheme="majorBidi"/>
-          <w:b/>
-          <w:bCs/>
-          <w:color w:val="8496B0" w:themeColor="text2" w:themeTint="99"/>
-        </w:rPr>
-        <w:t>function</w:t>
-      </w:r>
-      <w:r>
-        <w:rPr>
-          <w:rFonts w:asciiTheme="majorBidi" w:hAnsiTheme="majorBidi" w:cstheme="majorBidi"/>
-          <w:color w:val="8496B0" w:themeColor="text2" w:themeTint="99"/>
-        </w:rPr>
-        <w:t xml:space="preserve"> </w:t>
-      </w:r>
-      <w:proofErr w:type="gramStart"/>
-      <w:r>
-        <w:rPr>
-          <w:rFonts w:asciiTheme="majorBidi" w:hAnsiTheme="majorBidi" w:cstheme="majorBidi"/>
-          <w:color w:val="8496B0" w:themeColor="text2" w:themeTint="99"/>
-        </w:rPr>
-        <w:t>minimax(</w:t>
-      </w:r>
-      <w:proofErr w:type="gramEnd"/>
-      <w:r>
-        <w:rPr>
-          <w:rFonts w:asciiTheme="majorBidi" w:hAnsiTheme="majorBidi" w:cstheme="majorBidi"/>
-          <w:color w:val="8496B0" w:themeColor="text2" w:themeTint="99"/>
-        </w:rPr>
-        <w:t>board,  depth,  player)</w:t>
-      </w:r>
-    </w:p>
-    <w:p>
-      <w:pPr>
-        <w:rPr>
-          <w:rFonts w:asciiTheme="majorBidi" w:hAnsiTheme="majorBidi" w:cstheme="majorBidi"/>
-          <w:color w:val="8496B0" w:themeColor="text2" w:themeTint="99"/>
-        </w:rPr>
-      </w:pPr>
-      <w:r>
-        <w:rPr>
-          <w:rFonts w:asciiTheme="majorBidi" w:hAnsiTheme="majorBidi" w:cstheme="majorBidi"/>
-          <w:color w:val="8496B0" w:themeColor="text2" w:themeTint="99"/>
-        </w:rPr>
-        <w:tab/>
-      </w:r>
-      <w:r>
-        <w:rPr>
-          <w:rFonts w:asciiTheme="majorBidi" w:hAnsiTheme="majorBidi" w:cstheme="majorBidi"/>
-          <w:color w:val="8496B0" w:themeColor="text2" w:themeTint="99"/>
-        </w:rPr>
-        <w:tab/>
-      </w:r>
-      <w:r>
-        <w:rPr>
-          <w:rFonts w:asciiTheme="majorBidi" w:hAnsiTheme="majorBidi" w:cstheme="majorBidi"/>
-          <w:b/>
-          <w:bCs/>
-          <w:color w:val="8496B0" w:themeColor="text2" w:themeTint="99"/>
-        </w:rPr>
-        <w:t xml:space="preserve">If </w:t>
-      </w:r>
-      <w:proofErr w:type="spellStart"/>
-      <w:proofErr w:type="gramStart"/>
-      <w:r>
-        <w:rPr>
-          <w:rFonts w:asciiTheme="majorBidi" w:hAnsiTheme="majorBidi" w:cstheme="majorBidi"/>
-          <w:color w:val="8496B0" w:themeColor="text2" w:themeTint="99"/>
-        </w:rPr>
-        <w:t>board.depth</w:t>
-      </w:r>
-      <w:proofErr w:type="spellEnd"/>
-      <w:proofErr w:type="gramEnd"/>
-      <w:r>
-        <w:rPr>
-          <w:rFonts w:asciiTheme="majorBidi" w:hAnsiTheme="majorBidi" w:cstheme="majorBidi"/>
-          <w:color w:val="8496B0" w:themeColor="text2" w:themeTint="99"/>
-        </w:rPr>
-        <w:t xml:space="preserve"> &gt;= depth or </w:t>
-      </w:r>
-      <w:proofErr w:type="spellStart"/>
-      <w:r>
-        <w:rPr>
-          <w:rFonts w:asciiTheme="majorBidi" w:hAnsiTheme="majorBidi" w:cstheme="majorBidi"/>
-          <w:color w:val="8496B0" w:themeColor="text2" w:themeTint="99"/>
-        </w:rPr>
-        <w:t>children.isEmpty</w:t>
-      </w:r>
-      <w:proofErr w:type="spellEnd"/>
-      <w:r>
-        <w:rPr>
-          <w:rFonts w:asciiTheme="majorBidi" w:hAnsiTheme="majorBidi" w:cstheme="majorBidi"/>
-          <w:color w:val="8496B0" w:themeColor="text2" w:themeTint="99"/>
-        </w:rPr>
-        <w:t xml:space="preserve">() </w:t>
-      </w:r>
-      <w:r>
-        <w:rPr>
-          <w:rFonts w:asciiTheme="majorBidi" w:hAnsiTheme="majorBidi" w:cstheme="majorBidi"/>
-          <w:b/>
-          <w:bCs/>
-          <w:color w:val="8496B0" w:themeColor="text2" w:themeTint="99"/>
-        </w:rPr>
-        <w:t>then</w:t>
-      </w:r>
-    </w:p>
-    <w:p>
-      <w:pPr>
-        <w:pStyle w:val="HTMLPreformatted"/>
-        <w:rPr>
-          <w:rFonts w:asciiTheme="majorBidi" w:hAnsiTheme="majorBidi" w:cstheme="majorBidi"/>
-          <w:color w:val="8496B0" w:themeColor="text2" w:themeTint="99"/>
-          <w:sz w:val="24"/>
-          <w:szCs w:val="24"/>
-        </w:rPr>
-      </w:pPr>
-      <w:r>
-        <w:rPr>
-          <w:rFonts w:asciiTheme="majorBidi" w:hAnsiTheme="majorBidi" w:cstheme="majorBidi"/>
-          <w:color w:val="8496B0" w:themeColor="text2" w:themeTint="99"/>
-          <w:sz w:val="24"/>
-          <w:szCs w:val="24"/>
-        </w:rPr>
-        <w:tab/>
-      </w:r>
-      <w:r>
-        <w:rPr>
-          <w:rFonts w:asciiTheme="majorBidi" w:hAnsiTheme="majorBidi" w:cstheme="majorBidi"/>
-          <w:color w:val="8496B0" w:themeColor="text2" w:themeTint="99"/>
-          <w:sz w:val="24"/>
-          <w:szCs w:val="24"/>
-        </w:rPr>
-        <w:tab/>
-      </w:r>
-      <w:r>
-        <w:rPr>
-          <w:rFonts w:asciiTheme="majorBidi" w:hAnsiTheme="majorBidi" w:cstheme="majorBidi"/>
-          <w:b/>
-          <w:bCs/>
-          <w:color w:val="8496B0" w:themeColor="text2" w:themeTint="99"/>
-          <w:sz w:val="24"/>
-          <w:szCs w:val="24"/>
-        </w:rPr>
-        <w:t>return</w:t>
-      </w:r>
-      <w:r>
-        <w:rPr>
-          <w:rFonts w:asciiTheme="majorBidi" w:hAnsiTheme="majorBidi" w:cstheme="majorBidi"/>
-          <w:color w:val="8496B0" w:themeColor="text2" w:themeTint="99"/>
-          <w:sz w:val="24"/>
-          <w:szCs w:val="24"/>
-        </w:rPr>
-        <w:t xml:space="preserve"> the heuristic value of board</w:t>
-      </w:r>
-    </w:p>
-    <w:p>
-      <w:pPr>
-        <w:rPr>
-          <w:rFonts w:asciiTheme="majorBidi" w:hAnsiTheme="majorBidi" w:cstheme="majorBidi"/>
-          <w:color w:val="8496B0" w:themeColor="text2" w:themeTint="99"/>
-        </w:rPr>
-      </w:pPr>
-    </w:p>
-    <w:p>
-      <w:pPr>
-        <w:rPr>
-          <w:rFonts w:asciiTheme="majorBidi" w:hAnsiTheme="majorBidi" w:cstheme="majorBidi"/>
-          <w:color w:val="8496B0" w:themeColor="text2" w:themeTint="99"/>
-          <w:rtl/>
-        </w:rPr>
-      </w:pPr>
-      <w:r>
-        <w:rPr>
-          <w:rFonts w:asciiTheme="majorBidi" w:hAnsiTheme="majorBidi" w:cstheme="majorBidi"/>
-          <w:color w:val="8496B0" w:themeColor="text2" w:themeTint="99"/>
-        </w:rPr>
-        <w:tab/>
-      </w:r>
-      <w:r>
-        <w:rPr>
-          <w:rFonts w:asciiTheme="majorBidi" w:hAnsiTheme="majorBidi" w:cstheme="majorBidi"/>
-          <w:color w:val="8496B0" w:themeColor="text2" w:themeTint="99"/>
-        </w:rPr>
-        <w:tab/>
-      </w:r>
-      <w:r>
-        <w:rPr>
-          <w:rFonts w:asciiTheme="majorBidi" w:hAnsiTheme="majorBidi" w:cstheme="majorBidi"/>
-          <w:b/>
-          <w:bCs/>
-          <w:color w:val="8496B0" w:themeColor="text2" w:themeTint="99"/>
-        </w:rPr>
-        <w:t>If</w:t>
-      </w:r>
-      <w:r>
-        <w:rPr>
-          <w:rFonts w:asciiTheme="majorBidi" w:hAnsiTheme="majorBidi" w:cstheme="majorBidi"/>
-          <w:color w:val="8496B0" w:themeColor="text2" w:themeTint="99"/>
-        </w:rPr>
-        <w:t xml:space="preserve"> player = "MAX" </w:t>
-      </w:r>
-      <w:r>
-        <w:rPr>
-          <w:rFonts w:asciiTheme="majorBidi" w:hAnsiTheme="majorBidi" w:cstheme="majorBidi"/>
-          <w:b/>
-          <w:bCs/>
-          <w:color w:val="8496B0" w:themeColor="text2" w:themeTint="99"/>
-        </w:rPr>
-        <w:t>then</w:t>
-      </w:r>
-      <w:r>
-        <w:rPr>
-          <w:rFonts w:asciiTheme="majorBidi" w:hAnsiTheme="majorBidi" w:cstheme="majorBidi"/>
-          <w:color w:val="8496B0" w:themeColor="text2" w:themeTint="99"/>
-        </w:rPr>
-        <w:tab/>
-      </w:r>
-    </w:p>
-    <w:p>
-      <w:pPr>
-        <w:rPr>
-          <w:rFonts w:asciiTheme="majorBidi" w:hAnsiTheme="majorBidi" w:cstheme="majorBidi"/>
-          <w:color w:val="8496B0" w:themeColor="text2" w:themeTint="99"/>
-        </w:rPr>
-      </w:pPr>
-      <w:r>
-        <w:rPr>
-          <w:rFonts w:asciiTheme="majorBidi" w:hAnsiTheme="majorBidi" w:cstheme="majorBidi"/>
-          <w:color w:val="8496B0" w:themeColor="text2" w:themeTint="99"/>
-        </w:rPr>
-        <w:tab/>
-      </w:r>
-      <w:r>
-        <w:rPr>
-          <w:rFonts w:asciiTheme="majorBidi" w:hAnsiTheme="majorBidi" w:cstheme="majorBidi"/>
-          <w:color w:val="8496B0" w:themeColor="text2" w:themeTint="99"/>
-        </w:rPr>
-        <w:tab/>
-      </w:r>
-      <w:r>
-        <w:rPr>
-          <w:rFonts w:asciiTheme="majorBidi" w:hAnsiTheme="majorBidi" w:cstheme="majorBidi"/>
-          <w:color w:val="8496B0" w:themeColor="text2" w:themeTint="99"/>
-        </w:rPr>
-        <w:tab/>
-        <w:t xml:space="preserve"> value = -∞</w:t>
-      </w:r>
-    </w:p>
-    <w:p>
-      <w:pPr>
-        <w:pStyle w:val="HTMLPreformatted"/>
-        <w:rPr>
-          <w:rFonts w:asciiTheme="majorBidi" w:hAnsiTheme="majorBidi" w:cstheme="majorBidi"/>
-          <w:color w:val="8496B0" w:themeColor="text2" w:themeTint="99"/>
-          <w:sz w:val="24"/>
-          <w:szCs w:val="24"/>
-        </w:rPr>
-      </w:pPr>
-      <w:r>
-        <w:rPr>
-          <w:rFonts w:asciiTheme="majorBidi" w:hAnsiTheme="majorBidi" w:cstheme="majorBidi"/>
-          <w:color w:val="8496B0" w:themeColor="text2" w:themeTint="99"/>
-          <w:sz w:val="24"/>
-          <w:szCs w:val="24"/>
-        </w:rPr>
-        <w:tab/>
-      </w:r>
-      <w:r>
-        <w:rPr>
-          <w:rFonts w:asciiTheme="majorBidi" w:hAnsiTheme="majorBidi" w:cstheme="majorBidi"/>
-          <w:color w:val="8496B0" w:themeColor="text2" w:themeTint="99"/>
-          <w:sz w:val="24"/>
-          <w:szCs w:val="24"/>
-        </w:rPr>
-        <w:tab/>
-      </w:r>
-      <w:r>
-        <w:rPr>
-          <w:rFonts w:asciiTheme="majorBidi" w:hAnsiTheme="majorBidi" w:cstheme="majorBidi"/>
-          <w:color w:val="8496B0" w:themeColor="text2" w:themeTint="99"/>
-          <w:sz w:val="24"/>
-          <w:szCs w:val="24"/>
-        </w:rPr>
-        <w:tab/>
-      </w:r>
-      <w:r>
-        <w:rPr>
-          <w:rFonts w:asciiTheme="majorBidi" w:hAnsiTheme="majorBidi" w:cstheme="majorBidi"/>
-          <w:b/>
-          <w:bCs/>
-          <w:color w:val="8496B0" w:themeColor="text2" w:themeTint="99"/>
-          <w:sz w:val="24"/>
-          <w:szCs w:val="24"/>
-        </w:rPr>
-        <w:t>for each</w:t>
-      </w:r>
-      <w:r>
-        <w:rPr>
-          <w:rFonts w:asciiTheme="majorBidi" w:hAnsiTheme="majorBidi" w:cstheme="majorBidi"/>
-          <w:color w:val="8496B0" w:themeColor="text2" w:themeTint="99"/>
-          <w:sz w:val="24"/>
-          <w:szCs w:val="24"/>
-        </w:rPr>
-        <w:t xml:space="preserve"> child of board </w:t>
-      </w:r>
-      <w:r>
-        <w:rPr>
-          <w:rFonts w:asciiTheme="majorBidi" w:hAnsiTheme="majorBidi" w:cstheme="majorBidi"/>
-          <w:b/>
-          <w:bCs/>
-          <w:color w:val="8496B0" w:themeColor="text2" w:themeTint="99"/>
-          <w:sz w:val="24"/>
-          <w:szCs w:val="24"/>
-        </w:rPr>
-        <w:t>do</w:t>
-      </w:r>
-    </w:p>
-    <w:p>
-      <w:pPr>
-        <w:rPr>
-          <w:rFonts w:asciiTheme="majorBidi" w:hAnsiTheme="majorBidi" w:cstheme="majorBidi"/>
-          <w:color w:val="8496B0" w:themeColor="text2" w:themeTint="99"/>
-        </w:rPr>
-      </w:pPr>
-      <w:r>
-        <w:rPr>
-          <w:rFonts w:asciiTheme="majorBidi" w:hAnsiTheme="majorBidi" w:cstheme="majorBidi"/>
-          <w:color w:val="8496B0" w:themeColor="text2" w:themeTint="99"/>
-        </w:rPr>
-        <w:tab/>
-      </w:r>
-      <w:r>
-        <w:rPr>
-          <w:rFonts w:asciiTheme="majorBidi" w:hAnsiTheme="majorBidi" w:cstheme="majorBidi"/>
-          <w:color w:val="8496B0" w:themeColor="text2" w:themeTint="99"/>
-        </w:rPr>
-        <w:tab/>
-      </w:r>
-      <w:r>
-        <w:rPr>
-          <w:rFonts w:asciiTheme="majorBidi" w:hAnsiTheme="majorBidi" w:cstheme="majorBidi"/>
-          <w:color w:val="8496B0" w:themeColor="text2" w:themeTint="99"/>
-        </w:rPr>
-        <w:tab/>
-      </w:r>
-      <w:r>
-        <w:rPr>
-          <w:rFonts w:asciiTheme="majorBidi" w:hAnsiTheme="majorBidi" w:cstheme="majorBidi"/>
-          <w:color w:val="8496B0" w:themeColor="text2" w:themeTint="99"/>
-        </w:rPr>
-        <w:tab/>
-      </w:r>
-      <w:proofErr w:type="spellStart"/>
-      <w:r>
-        <w:rPr>
-          <w:rFonts w:asciiTheme="majorBidi" w:hAnsiTheme="majorBidi" w:cstheme="majorBidi"/>
-          <w:color w:val="8496B0" w:themeColor="text2" w:themeTint="99"/>
-        </w:rPr>
-        <w:t>minMaxVal</w:t>
-      </w:r>
-      <w:proofErr w:type="spellEnd"/>
-      <w:r>
-        <w:rPr>
-          <w:rFonts w:asciiTheme="majorBidi" w:hAnsiTheme="majorBidi" w:cstheme="majorBidi"/>
-          <w:color w:val="8496B0" w:themeColor="text2" w:themeTint="99"/>
-        </w:rPr>
-        <w:t xml:space="preserve"> = </w:t>
-      </w:r>
-      <w:proofErr w:type="gramStart"/>
-      <w:r>
-        <w:rPr>
-          <w:rFonts w:asciiTheme="majorBidi" w:hAnsiTheme="majorBidi" w:cstheme="majorBidi"/>
-          <w:color w:val="8496B0" w:themeColor="text2" w:themeTint="99"/>
-        </w:rPr>
-        <w:t>minimax(</w:t>
-      </w:r>
-      <w:proofErr w:type="gramEnd"/>
-      <w:r>
-        <w:rPr>
-          <w:rFonts w:asciiTheme="majorBidi" w:hAnsiTheme="majorBidi" w:cstheme="majorBidi"/>
-          <w:color w:val="8496B0" w:themeColor="text2" w:themeTint="99"/>
-        </w:rPr>
-        <w:t>child, depth-1, "MIN")</w:t>
-      </w:r>
-    </w:p>
-    <w:p>
-      <w:pPr>
-        <w:rPr>
-          <w:rFonts w:asciiTheme="majorBidi" w:hAnsiTheme="majorBidi" w:cstheme="majorBidi"/>
-          <w:color w:val="8496B0" w:themeColor="text2" w:themeTint="99"/>
-        </w:rPr>
-      </w:pPr>
-      <w:r>
-        <w:rPr>
-          <w:rFonts w:asciiTheme="majorBidi" w:hAnsiTheme="majorBidi" w:cstheme="majorBidi"/>
-          <w:color w:val="8496B0" w:themeColor="text2" w:themeTint="99"/>
-        </w:rPr>
-        <w:tab/>
-      </w:r>
-      <w:r>
-        <w:rPr>
-          <w:rFonts w:asciiTheme="majorBidi" w:hAnsiTheme="majorBidi" w:cstheme="majorBidi"/>
-          <w:color w:val="8496B0" w:themeColor="text2" w:themeTint="99"/>
-        </w:rPr>
-        <w:tab/>
-      </w:r>
-      <w:r>
-        <w:rPr>
-          <w:rFonts w:asciiTheme="majorBidi" w:hAnsiTheme="majorBidi" w:cstheme="majorBidi"/>
-          <w:color w:val="8496B0" w:themeColor="text2" w:themeTint="99"/>
-        </w:rPr>
-        <w:tab/>
-      </w:r>
-      <w:r>
-        <w:rPr>
-          <w:rFonts w:asciiTheme="majorBidi" w:hAnsiTheme="majorBidi" w:cstheme="majorBidi"/>
-          <w:color w:val="8496B0" w:themeColor="text2" w:themeTint="99"/>
-        </w:rPr>
-        <w:tab/>
-      </w:r>
-      <w:r>
-        <w:rPr>
-          <w:rFonts w:asciiTheme="majorBidi" w:hAnsiTheme="majorBidi" w:cstheme="majorBidi"/>
-          <w:color w:val="8496B0" w:themeColor="text2" w:themeTint="99"/>
-        </w:rPr>
-        <w:tab/>
-      </w:r>
-      <w:r>
-        <w:rPr>
-          <w:rFonts w:asciiTheme="majorBidi" w:hAnsiTheme="majorBidi" w:cstheme="majorBidi"/>
-          <w:b/>
-          <w:bCs/>
-          <w:color w:val="8496B0" w:themeColor="text2" w:themeTint="99"/>
-        </w:rPr>
-        <w:t xml:space="preserve">If </w:t>
-      </w:r>
-      <w:proofErr w:type="spellStart"/>
-      <w:r>
-        <w:rPr>
-          <w:rFonts w:asciiTheme="majorBidi" w:hAnsiTheme="majorBidi" w:cstheme="majorBidi"/>
-          <w:color w:val="8496B0" w:themeColor="text2" w:themeTint="99"/>
-        </w:rPr>
-        <w:t>minMaxVal</w:t>
-      </w:r>
-      <w:proofErr w:type="spellEnd"/>
-      <w:r>
-        <w:rPr>
-          <w:rFonts w:asciiTheme="majorBidi" w:hAnsiTheme="majorBidi" w:cstheme="majorBidi"/>
-          <w:color w:val="8496B0" w:themeColor="text2" w:themeTint="99"/>
-        </w:rPr>
-        <w:t xml:space="preserve"> &gt; </w:t>
-      </w:r>
-      <w:proofErr w:type="gramStart"/>
-      <w:r>
-        <w:rPr>
-          <w:rFonts w:asciiTheme="majorBidi" w:hAnsiTheme="majorBidi" w:cstheme="majorBidi"/>
-          <w:color w:val="8496B0" w:themeColor="text2" w:themeTint="99"/>
-        </w:rPr>
-        <w:t>value</w:t>
-      </w:r>
-      <w:proofErr w:type="gramEnd"/>
-      <w:r>
-        <w:rPr>
-          <w:rFonts w:asciiTheme="majorBidi" w:hAnsiTheme="majorBidi" w:cstheme="majorBidi"/>
-          <w:color w:val="8496B0" w:themeColor="text2" w:themeTint="99"/>
-        </w:rPr>
-        <w:t xml:space="preserve"> </w:t>
-      </w:r>
-      <w:r>
-        <w:rPr>
-          <w:rFonts w:asciiTheme="majorBidi" w:hAnsiTheme="majorBidi" w:cstheme="majorBidi"/>
-          <w:b/>
-          <w:bCs/>
-          <w:color w:val="8496B0" w:themeColor="text2" w:themeTint="99"/>
-        </w:rPr>
-        <w:t>then</w:t>
-      </w:r>
-    </w:p>
-    <w:p>
-      <w:pPr>
-        <w:rPr>
-          <w:rFonts w:asciiTheme="majorBidi" w:hAnsiTheme="majorBidi" w:cstheme="majorBidi"/>
-          <w:color w:val="8496B0" w:themeColor="text2" w:themeTint="99"/>
-        </w:rPr>
-      </w:pPr>
-      <w:r>
-        <w:rPr>
-          <w:rFonts w:asciiTheme="majorBidi" w:hAnsiTheme="majorBidi" w:cstheme="majorBidi"/>
-          <w:color w:val="8496B0" w:themeColor="text2" w:themeTint="99"/>
-        </w:rPr>
-        <w:tab/>
-      </w:r>
-      <w:r>
-        <w:rPr>
-          <w:rFonts w:asciiTheme="majorBidi" w:hAnsiTheme="majorBidi" w:cstheme="majorBidi"/>
-          <w:color w:val="8496B0" w:themeColor="text2" w:themeTint="99"/>
-        </w:rPr>
-        <w:tab/>
-      </w:r>
-      <w:r>
-        <w:rPr>
-          <w:rFonts w:asciiTheme="majorBidi" w:hAnsiTheme="majorBidi" w:cstheme="majorBidi"/>
-          <w:color w:val="8496B0" w:themeColor="text2" w:themeTint="99"/>
-        </w:rPr>
-        <w:tab/>
-      </w:r>
-      <w:r>
-        <w:rPr>
-          <w:rFonts w:asciiTheme="majorBidi" w:hAnsiTheme="majorBidi" w:cstheme="majorBidi"/>
-          <w:color w:val="8496B0" w:themeColor="text2" w:themeTint="99"/>
-        </w:rPr>
-        <w:tab/>
-      </w:r>
-      <w:r>
-        <w:rPr>
-          <w:rFonts w:asciiTheme="majorBidi" w:hAnsiTheme="majorBidi" w:cstheme="majorBidi"/>
-          <w:color w:val="8496B0" w:themeColor="text2" w:themeTint="99"/>
-        </w:rPr>
-        <w:tab/>
-      </w:r>
-      <w:r>
-        <w:rPr>
-          <w:rFonts w:asciiTheme="majorBidi" w:hAnsiTheme="majorBidi" w:cstheme="majorBidi"/>
-          <w:color w:val="8496B0" w:themeColor="text2" w:themeTint="99"/>
-        </w:rPr>
-        <w:tab/>
-        <w:t xml:space="preserve">value = </w:t>
-      </w:r>
-      <w:proofErr w:type="spellStart"/>
-      <w:r>
-        <w:rPr>
-          <w:rFonts w:asciiTheme="majorBidi" w:hAnsiTheme="majorBidi" w:cstheme="majorBidi"/>
-          <w:color w:val="8496B0" w:themeColor="text2" w:themeTint="99"/>
-        </w:rPr>
-        <w:t>minMaxVal</w:t>
-      </w:r>
-      <w:proofErr w:type="spellEnd"/>
-    </w:p>
-    <w:p>
-      <w:pPr>
-        <w:rPr>
-          <w:rFonts w:asciiTheme="majorBidi" w:hAnsiTheme="majorBidi" w:cstheme="majorBidi"/>
-          <w:color w:val="8496B0" w:themeColor="text2" w:themeTint="99"/>
-        </w:rPr>
-      </w:pPr>
-      <w:r>
-        <w:rPr>
-          <w:rFonts w:asciiTheme="majorBidi" w:hAnsiTheme="majorBidi" w:cstheme="majorBidi"/>
-          <w:color w:val="8496B0" w:themeColor="text2" w:themeTint="99"/>
-        </w:rPr>
-        <w:tab/>
-      </w:r>
-      <w:r>
-        <w:rPr>
-          <w:rFonts w:asciiTheme="majorBidi" w:hAnsiTheme="majorBidi" w:cstheme="majorBidi"/>
-          <w:color w:val="8496B0" w:themeColor="text2" w:themeTint="99"/>
-        </w:rPr>
-        <w:tab/>
-      </w:r>
-      <w:r>
-        <w:rPr>
-          <w:rFonts w:asciiTheme="majorBidi" w:hAnsiTheme="majorBidi" w:cstheme="majorBidi"/>
-          <w:color w:val="8496B0" w:themeColor="text2" w:themeTint="99"/>
-        </w:rPr>
-        <w:tab/>
-      </w:r>
-      <w:r>
-        <w:rPr>
-          <w:rFonts w:asciiTheme="majorBidi" w:hAnsiTheme="majorBidi" w:cstheme="majorBidi"/>
-          <w:color w:val="8496B0" w:themeColor="text2" w:themeTint="99"/>
-        </w:rPr>
-        <w:tab/>
-      </w:r>
-      <w:r>
-        <w:rPr>
-          <w:rFonts w:asciiTheme="majorBidi" w:hAnsiTheme="majorBidi" w:cstheme="majorBidi"/>
-          <w:color w:val="8496B0" w:themeColor="text2" w:themeTint="99"/>
-        </w:rPr>
-        <w:tab/>
-      </w:r>
-      <w:r>
-        <w:rPr>
-          <w:rFonts w:asciiTheme="majorBidi" w:hAnsiTheme="majorBidi" w:cstheme="majorBidi"/>
-          <w:b/>
-          <w:bCs/>
-          <w:color w:val="8496B0" w:themeColor="text2" w:themeTint="99"/>
-        </w:rPr>
-        <w:t>return</w:t>
-      </w:r>
-      <w:r>
-        <w:rPr>
-          <w:rFonts w:asciiTheme="majorBidi" w:hAnsiTheme="majorBidi" w:cstheme="majorBidi"/>
-          <w:color w:val="8496B0" w:themeColor="text2" w:themeTint="99"/>
-        </w:rPr>
-        <w:t xml:space="preserve"> </w:t>
-      </w:r>
-      <w:proofErr w:type="gramStart"/>
-      <w:r>
-        <w:rPr>
-          <w:rFonts w:asciiTheme="majorBidi" w:hAnsiTheme="majorBidi" w:cstheme="majorBidi"/>
-          <w:color w:val="8496B0" w:themeColor="text2" w:themeTint="99"/>
-        </w:rPr>
-        <w:t>value;</w:t>
-      </w:r>
-      <w:proofErr w:type="gramEnd"/>
-    </w:p>
-    <w:p>
-      <w:pPr>
-        <w:rPr>
-          <w:rFonts w:asciiTheme="majorBidi" w:hAnsiTheme="majorBidi" w:cstheme="majorBidi"/>
-          <w:color w:val="8496B0" w:themeColor="text2" w:themeTint="99"/>
-          <w:rtl/>
-        </w:rPr>
-      </w:pPr>
-      <w:r>
-        <w:rPr>
-          <w:rFonts w:asciiTheme="majorBidi" w:hAnsiTheme="majorBidi" w:cstheme="majorBidi"/>
-          <w:color w:val="8496B0" w:themeColor="text2" w:themeTint="99"/>
-        </w:rPr>
-        <w:tab/>
-      </w:r>
-    </w:p>
-    <w:p>
-      <w:pPr>
-        <w:rPr>
-          <w:rFonts w:asciiTheme="majorBidi" w:hAnsiTheme="majorBidi" w:cstheme="majorBidi"/>
-          <w:color w:val="8496B0" w:themeColor="text2" w:themeTint="99"/>
-        </w:rPr>
-      </w:pPr>
-      <w:r>
-        <w:rPr>
-          <w:rFonts w:asciiTheme="majorBidi" w:hAnsiTheme="majorBidi" w:cstheme="majorBidi"/>
-          <w:color w:val="8496B0" w:themeColor="text2" w:themeTint="99"/>
-        </w:rPr>
-        <w:tab/>
-      </w:r>
-      <w:r>
-        <w:rPr>
-          <w:rFonts w:asciiTheme="majorBidi" w:hAnsiTheme="majorBidi" w:cstheme="majorBidi"/>
-          <w:color w:val="8496B0" w:themeColor="text2" w:themeTint="99"/>
-        </w:rPr>
-        <w:tab/>
-      </w:r>
-      <w:r>
-        <w:rPr>
-          <w:rFonts w:asciiTheme="majorBidi" w:hAnsiTheme="majorBidi" w:cstheme="majorBidi"/>
-          <w:b/>
-          <w:bCs/>
-          <w:color w:val="8496B0" w:themeColor="text2" w:themeTint="99"/>
-        </w:rPr>
-        <w:t>else if</w:t>
-      </w:r>
-      <w:r>
-        <w:rPr>
-          <w:rFonts w:asciiTheme="majorBidi" w:hAnsiTheme="majorBidi" w:cstheme="majorBidi"/>
-          <w:color w:val="8496B0" w:themeColor="text2" w:themeTint="99"/>
-        </w:rPr>
-        <w:t xml:space="preserve"> player = "MIN" </w:t>
-      </w:r>
-      <w:r>
-        <w:rPr>
-          <w:rFonts w:asciiTheme="majorBidi" w:hAnsiTheme="majorBidi" w:cstheme="majorBidi"/>
-          <w:b/>
-          <w:bCs/>
-          <w:color w:val="8496B0" w:themeColor="text2" w:themeTint="99"/>
-        </w:rPr>
-        <w:t>then</w:t>
-      </w:r>
-    </w:p>
-    <w:p>
-      <w:pPr>
-        <w:rPr>
-          <w:rFonts w:asciiTheme="majorBidi" w:hAnsiTheme="majorBidi" w:cstheme="majorBidi"/>
-          <w:color w:val="8496B0" w:themeColor="text2" w:themeTint="99"/>
-        </w:rPr>
-      </w:pPr>
-      <w:r>
-        <w:rPr>
-          <w:rFonts w:asciiTheme="majorBidi" w:hAnsiTheme="majorBidi" w:cstheme="majorBidi"/>
-          <w:color w:val="8496B0" w:themeColor="text2" w:themeTint="99"/>
-        </w:rPr>
-        <w:tab/>
-      </w:r>
-      <w:r>
-        <w:rPr>
-          <w:rFonts w:asciiTheme="majorBidi" w:hAnsiTheme="majorBidi" w:cstheme="majorBidi"/>
-          <w:color w:val="8496B0" w:themeColor="text2" w:themeTint="99"/>
-        </w:rPr>
-        <w:tab/>
-      </w:r>
-      <w:r>
-        <w:rPr>
-          <w:rFonts w:asciiTheme="majorBidi" w:hAnsiTheme="majorBidi" w:cstheme="majorBidi"/>
-          <w:color w:val="8496B0" w:themeColor="text2" w:themeTint="99"/>
-        </w:rPr>
-        <w:tab/>
-        <w:t>value = ∞</w:t>
-      </w:r>
-    </w:p>
-    <w:p>
-      <w:pPr>
-        <w:rPr>
-          <w:rFonts w:asciiTheme="majorBidi" w:hAnsiTheme="majorBidi" w:cstheme="majorBidi"/>
-          <w:color w:val="8496B0" w:themeColor="text2" w:themeTint="99"/>
-        </w:rPr>
-      </w:pPr>
-      <w:r>
-        <w:rPr>
-          <w:rFonts w:asciiTheme="majorBidi" w:hAnsiTheme="majorBidi" w:cstheme="majorBidi"/>
-          <w:color w:val="8496B0" w:themeColor="text2" w:themeTint="99"/>
-        </w:rPr>
-        <w:tab/>
-      </w:r>
-      <w:r>
-        <w:rPr>
-          <w:rFonts w:asciiTheme="majorBidi" w:hAnsiTheme="majorBidi" w:cstheme="majorBidi"/>
-          <w:color w:val="8496B0" w:themeColor="text2" w:themeTint="99"/>
-        </w:rPr>
-        <w:tab/>
-      </w:r>
-      <w:r>
-        <w:rPr>
-          <w:rFonts w:asciiTheme="majorBidi" w:hAnsiTheme="majorBidi" w:cstheme="majorBidi"/>
-          <w:color w:val="8496B0" w:themeColor="text2" w:themeTint="99"/>
-        </w:rPr>
-        <w:tab/>
-      </w:r>
-      <w:r>
-        <w:rPr>
-          <w:rFonts w:asciiTheme="majorBidi" w:hAnsiTheme="majorBidi" w:cstheme="majorBidi"/>
-          <w:b/>
-          <w:bCs/>
-          <w:color w:val="8496B0" w:themeColor="text2" w:themeTint="99"/>
-        </w:rPr>
-        <w:t>for each</w:t>
-      </w:r>
-      <w:r>
-        <w:rPr>
-          <w:rFonts w:asciiTheme="majorBidi" w:hAnsiTheme="majorBidi" w:cstheme="majorBidi"/>
-          <w:color w:val="8496B0" w:themeColor="text2" w:themeTint="99"/>
-        </w:rPr>
-        <w:t xml:space="preserve"> child of board </w:t>
-      </w:r>
-      <w:r>
-        <w:rPr>
-          <w:rFonts w:asciiTheme="majorBidi" w:hAnsiTheme="majorBidi" w:cstheme="majorBidi"/>
-          <w:b/>
-          <w:bCs/>
-          <w:color w:val="8496B0" w:themeColor="text2" w:themeTint="99"/>
-        </w:rPr>
-        <w:t>do</w:t>
-      </w:r>
-    </w:p>
-    <w:p>
-      <w:pPr>
-        <w:rPr>
-          <w:rFonts w:asciiTheme="majorBidi" w:hAnsiTheme="majorBidi" w:cstheme="majorBidi"/>
-          <w:color w:val="8496B0" w:themeColor="text2" w:themeTint="99"/>
-        </w:rPr>
-      </w:pPr>
-      <w:r>
-        <w:rPr>
-          <w:rFonts w:asciiTheme="majorBidi" w:hAnsiTheme="majorBidi" w:cstheme="majorBidi"/>
-          <w:color w:val="8496B0" w:themeColor="text2" w:themeTint="99"/>
-        </w:rPr>
-        <w:tab/>
-      </w:r>
-      <w:r>
-        <w:rPr>
-          <w:rFonts w:asciiTheme="majorBidi" w:hAnsiTheme="majorBidi" w:cstheme="majorBidi"/>
-          <w:color w:val="8496B0" w:themeColor="text2" w:themeTint="99"/>
-        </w:rPr>
-        <w:tab/>
-      </w:r>
-      <w:r>
-        <w:rPr>
-          <w:rFonts w:asciiTheme="majorBidi" w:hAnsiTheme="majorBidi" w:cstheme="majorBidi"/>
-          <w:color w:val="8496B0" w:themeColor="text2" w:themeTint="99"/>
-        </w:rPr>
-        <w:tab/>
-      </w:r>
-      <w:r>
-        <w:rPr>
-          <w:rFonts w:asciiTheme="majorBidi" w:hAnsiTheme="majorBidi" w:cstheme="majorBidi"/>
-          <w:color w:val="8496B0" w:themeColor="text2" w:themeTint="99"/>
-        </w:rPr>
-        <w:tab/>
-      </w:r>
-      <w:proofErr w:type="spellStart"/>
-      <w:r>
-        <w:rPr>
-          <w:rFonts w:asciiTheme="majorBidi" w:hAnsiTheme="majorBidi" w:cstheme="majorBidi"/>
-          <w:color w:val="8496B0" w:themeColor="text2" w:themeTint="99"/>
-        </w:rPr>
-        <w:t>minMaxVal</w:t>
-      </w:r>
-      <w:proofErr w:type="spellEnd"/>
-      <w:r>
-        <w:rPr>
-          <w:rFonts w:asciiTheme="majorBidi" w:hAnsiTheme="majorBidi" w:cstheme="majorBidi"/>
-          <w:color w:val="8496B0" w:themeColor="text2" w:themeTint="99"/>
-        </w:rPr>
-        <w:t xml:space="preserve"> = </w:t>
-      </w:r>
-      <w:proofErr w:type="gramStart"/>
-      <w:r>
-        <w:rPr>
-          <w:rFonts w:asciiTheme="majorBidi" w:hAnsiTheme="majorBidi" w:cstheme="majorBidi"/>
-          <w:color w:val="8496B0" w:themeColor="text2" w:themeTint="99"/>
-        </w:rPr>
-        <w:t>minimax(</w:t>
-      </w:r>
-      <w:proofErr w:type="gramEnd"/>
-      <w:r>
-        <w:rPr>
-          <w:rFonts w:asciiTheme="majorBidi" w:hAnsiTheme="majorBidi" w:cstheme="majorBidi"/>
-          <w:color w:val="8496B0" w:themeColor="text2" w:themeTint="99"/>
-        </w:rPr>
-        <w:t xml:space="preserve">child, depth-1, "MAX") </w:t>
-      </w:r>
-    </w:p>
-    <w:p>
-      <w:pPr>
-        <w:rPr>
-          <w:rFonts w:asciiTheme="majorBidi" w:hAnsiTheme="majorBidi" w:cstheme="majorBidi"/>
-          <w:color w:val="8496B0" w:themeColor="text2" w:themeTint="99"/>
-        </w:rPr>
-      </w:pPr>
-      <w:r>
-        <w:rPr>
-          <w:rFonts w:asciiTheme="majorBidi" w:hAnsiTheme="majorBidi" w:cstheme="majorBidi"/>
-          <w:color w:val="8496B0" w:themeColor="text2" w:themeTint="99"/>
-        </w:rPr>
-        <w:tab/>
-      </w:r>
-      <w:r>
-        <w:rPr>
-          <w:rFonts w:asciiTheme="majorBidi" w:hAnsiTheme="majorBidi" w:cstheme="majorBidi"/>
-          <w:color w:val="8496B0" w:themeColor="text2" w:themeTint="99"/>
-        </w:rPr>
-        <w:tab/>
-      </w:r>
-      <w:r>
-        <w:rPr>
-          <w:rFonts w:asciiTheme="majorBidi" w:hAnsiTheme="majorBidi" w:cstheme="majorBidi"/>
-          <w:color w:val="8496B0" w:themeColor="text2" w:themeTint="99"/>
-        </w:rPr>
-        <w:tab/>
-      </w:r>
-      <w:r>
-        <w:rPr>
-          <w:rFonts w:asciiTheme="majorBidi" w:hAnsiTheme="majorBidi" w:cstheme="majorBidi"/>
-          <w:color w:val="8496B0" w:themeColor="text2" w:themeTint="99"/>
-        </w:rPr>
-        <w:tab/>
-      </w:r>
-      <w:r>
-        <w:rPr>
-          <w:rFonts w:asciiTheme="majorBidi" w:hAnsiTheme="majorBidi" w:cstheme="majorBidi"/>
-          <w:b/>
-          <w:bCs/>
-          <w:color w:val="8496B0" w:themeColor="text2" w:themeTint="99"/>
-        </w:rPr>
-        <w:t>If</w:t>
-      </w:r>
-      <w:r>
-        <w:rPr>
-          <w:rFonts w:asciiTheme="majorBidi" w:hAnsiTheme="majorBidi" w:cstheme="majorBidi"/>
-          <w:color w:val="8496B0" w:themeColor="text2" w:themeTint="99"/>
-        </w:rPr>
-        <w:t xml:space="preserve"> </w:t>
-      </w:r>
-      <w:proofErr w:type="spellStart"/>
-      <w:r>
-        <w:rPr>
-          <w:rFonts w:asciiTheme="majorBidi" w:hAnsiTheme="majorBidi" w:cstheme="majorBidi"/>
-          <w:color w:val="8496B0" w:themeColor="text2" w:themeTint="99"/>
-        </w:rPr>
-        <w:t>minMaxVal</w:t>
-      </w:r>
-      <w:proofErr w:type="spellEnd"/>
-      <w:r>
-        <w:rPr>
-          <w:rFonts w:asciiTheme="majorBidi" w:hAnsiTheme="majorBidi" w:cstheme="majorBidi"/>
-          <w:color w:val="8496B0" w:themeColor="text2" w:themeTint="99"/>
-        </w:rPr>
-        <w:t xml:space="preserve"> &lt; </w:t>
-      </w:r>
-      <w:proofErr w:type="gramStart"/>
-      <w:r>
-        <w:rPr>
-          <w:rFonts w:asciiTheme="majorBidi" w:hAnsiTheme="majorBidi" w:cstheme="majorBidi"/>
-          <w:color w:val="8496B0" w:themeColor="text2" w:themeTint="99"/>
-        </w:rPr>
-        <w:t>value</w:t>
-      </w:r>
-      <w:proofErr w:type="gramEnd"/>
-      <w:r>
-        <w:rPr>
-          <w:rFonts w:asciiTheme="majorBidi" w:hAnsiTheme="majorBidi" w:cstheme="majorBidi"/>
-          <w:color w:val="8496B0" w:themeColor="text2" w:themeTint="99"/>
-        </w:rPr>
-        <w:t xml:space="preserve"> </w:t>
-      </w:r>
-      <w:r>
-        <w:rPr>
-          <w:rFonts w:asciiTheme="majorBidi" w:hAnsiTheme="majorBidi" w:cstheme="majorBidi"/>
-          <w:b/>
-          <w:bCs/>
-          <w:color w:val="8496B0" w:themeColor="text2" w:themeTint="99"/>
-        </w:rPr>
-        <w:t>then</w:t>
-      </w:r>
-    </w:p>
-    <w:p>
-      <w:pPr>
-        <w:rPr>
-          <w:rFonts w:asciiTheme="majorBidi" w:hAnsiTheme="majorBidi" w:cstheme="majorBidi"/>
-          <w:color w:val="8496B0" w:themeColor="text2" w:themeTint="99"/>
-        </w:rPr>
-      </w:pPr>
-      <w:r>
-        <w:rPr>
-          <w:rFonts w:asciiTheme="majorBidi" w:hAnsiTheme="majorBidi" w:cstheme="majorBidi"/>
-          <w:color w:val="8496B0" w:themeColor="text2" w:themeTint="99"/>
-        </w:rPr>
-        <w:tab/>
-      </w:r>
-      <w:r>
-        <w:rPr>
-          <w:rFonts w:asciiTheme="majorBidi" w:hAnsiTheme="majorBidi" w:cstheme="majorBidi"/>
-          <w:color w:val="8496B0" w:themeColor="text2" w:themeTint="99"/>
-        </w:rPr>
-        <w:tab/>
-      </w:r>
-      <w:r>
-        <w:rPr>
-          <w:rFonts w:asciiTheme="majorBidi" w:hAnsiTheme="majorBidi" w:cstheme="majorBidi"/>
-          <w:color w:val="8496B0" w:themeColor="text2" w:themeTint="99"/>
-        </w:rPr>
-        <w:tab/>
-      </w:r>
-      <w:r>
-        <w:rPr>
-          <w:rFonts w:asciiTheme="majorBidi" w:hAnsiTheme="majorBidi" w:cstheme="majorBidi"/>
-          <w:color w:val="8496B0" w:themeColor="text2" w:themeTint="99"/>
-        </w:rPr>
-        <w:tab/>
-      </w:r>
-      <w:r>
-        <w:rPr>
-          <w:rFonts w:asciiTheme="majorBidi" w:hAnsiTheme="majorBidi" w:cstheme="majorBidi"/>
-          <w:color w:val="8496B0" w:themeColor="text2" w:themeTint="99"/>
-        </w:rPr>
-        <w:tab/>
-        <w:t xml:space="preserve">value = </w:t>
-      </w:r>
-      <w:proofErr w:type="spellStart"/>
-      <w:r>
-        <w:rPr>
-          <w:rFonts w:asciiTheme="majorBidi" w:hAnsiTheme="majorBidi" w:cstheme="majorBidi"/>
-          <w:color w:val="8496B0" w:themeColor="text2" w:themeTint="99"/>
-        </w:rPr>
-        <w:t>minMaxVal</w:t>
-      </w:r>
-      <w:proofErr w:type="spellEnd"/>
-    </w:p>
-    <w:p>
-      <w:pPr>
-        <w:rPr>
-          <w:rFonts w:asciiTheme="majorBidi" w:hAnsiTheme="majorBidi" w:cstheme="majorBidi"/>
-          <w:color w:val="8496B0" w:themeColor="text2" w:themeTint="99"/>
-          <w:rtl/>
-        </w:rPr>
-      </w:pPr>
-      <w:r>
-        <w:rPr>
-          <w:rFonts w:asciiTheme="majorBidi" w:hAnsiTheme="majorBidi" w:cstheme="majorBidi"/>
-          <w:color w:val="8496B0" w:themeColor="text2" w:themeTint="99"/>
-        </w:rPr>
-        <w:tab/>
-      </w:r>
-      <w:r>
-        <w:rPr>
-          <w:rFonts w:asciiTheme="majorBidi" w:hAnsiTheme="majorBidi" w:cstheme="majorBidi"/>
-          <w:color w:val="8496B0" w:themeColor="text2" w:themeTint="99"/>
-        </w:rPr>
-        <w:tab/>
-      </w:r>
-      <w:r>
-        <w:rPr>
-          <w:rFonts w:asciiTheme="majorBidi" w:hAnsiTheme="majorBidi" w:cstheme="majorBidi"/>
-          <w:color w:val="8496B0" w:themeColor="text2" w:themeTint="99"/>
-        </w:rPr>
-        <w:tab/>
-      </w:r>
-      <w:r>
-        <w:rPr>
-          <w:rFonts w:asciiTheme="majorBidi" w:hAnsiTheme="majorBidi" w:cstheme="majorBidi"/>
-          <w:color w:val="8496B0" w:themeColor="text2" w:themeTint="99"/>
-        </w:rPr>
-        <w:tab/>
-      </w:r>
-      <w:r>
-        <w:rPr>
-          <w:rFonts w:asciiTheme="majorBidi" w:hAnsiTheme="majorBidi" w:cstheme="majorBidi"/>
-          <w:b/>
-          <w:bCs/>
-          <w:color w:val="8496B0" w:themeColor="text2" w:themeTint="99"/>
-        </w:rPr>
-        <w:t>return</w:t>
-      </w:r>
-      <w:r>
-        <w:rPr>
-          <w:rFonts w:asciiTheme="majorBidi" w:hAnsiTheme="majorBidi" w:cstheme="majorBidi"/>
-          <w:color w:val="8496B0" w:themeColor="text2" w:themeTint="99"/>
-        </w:rPr>
-        <w:t xml:space="preserve"> </w:t>
-      </w:r>
-      <w:proofErr w:type="gramStart"/>
-      <w:r>
-        <w:rPr>
-          <w:rFonts w:asciiTheme="majorBidi" w:hAnsiTheme="majorBidi" w:cstheme="majorBidi"/>
-          <w:color w:val="8496B0" w:themeColor="text2" w:themeTint="99"/>
-        </w:rPr>
-        <w:t>value;</w:t>
-      </w:r>
-      <w:proofErr w:type="gramEnd"/>
-      <w:r>
-        <w:rPr>
-          <w:rFonts w:asciiTheme="majorBidi" w:hAnsiTheme="majorBidi" w:cstheme="majorBidi"/>
-          <w:color w:val="8496B0" w:themeColor="text2" w:themeTint="99"/>
-        </w:rPr>
-        <w:tab/>
-      </w:r>
-    </w:p>
-    <w:p>
-      <w:pPr>
-        <w:rPr>
-          <w:rFonts w:asciiTheme="majorBidi" w:hAnsiTheme="majorBidi" w:cstheme="majorBidi"/>
-          <w:b/>
-          <w:bCs/>
-          <w:color w:val="8496B0" w:themeColor="text2" w:themeTint="99"/>
-        </w:rPr>
-      </w:pPr>
-      <w:r>
-        <w:rPr>
-          <w:rFonts w:asciiTheme="majorBidi" w:hAnsiTheme="majorBidi" w:cstheme="majorBidi"/>
-          <w:color w:val="8496B0" w:themeColor="text2" w:themeTint="99"/>
-        </w:rPr>
-        <w:tab/>
-      </w:r>
-      <w:r>
-        <w:rPr>
-          <w:rFonts w:asciiTheme="majorBidi" w:hAnsiTheme="majorBidi" w:cstheme="majorBidi"/>
-          <w:b/>
-          <w:bCs/>
-          <w:color w:val="8496B0" w:themeColor="text2" w:themeTint="99"/>
-        </w:rPr>
-        <w:t>return 0</w:t>
-      </w:r>
-    </w:p>
-    <w:p/>
-    <w:p>
-      <w:pPr>
-        <w:pStyle w:val="Heading2"/>
-      </w:pPr>
-      <w:r>
-        <w:t>1.</w:t>
-      </w:r>
-      <w:r>
-        <w:t>5</w:t>
-      </w:r>
-      <w:r>
-        <w:t xml:space="preserve"> </w:t>
-      </w:r>
-      <w:r>
-        <w:t>Results</w:t>
-      </w:r>
-    </w:p>
-    <w:p/>
-    <w:p/>
-    <w:p>
-      <w:pPr>
-        <w:rPr>
-          <w:rFonts w:asciiTheme="minorBidi" w:hAnsiTheme="minorBidi" w:cstheme="minorBidi"/>
-        </w:rPr>
-      </w:pPr>
-    </w:p>
-    <w:p>
-      <w:pPr>
-        <w:pStyle w:val="Heading1"/>
-      </w:pPr>
-      <w:r>
-        <w:lastRenderedPageBreak/>
-        <w:t>Part 2</w:t>
-      </w:r>
     </w:p>
     <w:p>
       <w:pPr>
@@ -3071,7 +1982,15 @@
           <w:rFonts w:asciiTheme="minorBidi" w:hAnsiTheme="minorBidi" w:cstheme="minorBidi"/>
           <w:color w:val="000000"/>
         </w:rPr>
-        <w:t xml:space="preserve"> for a solution, The exits path from the "root" node (initial state) to a "goal" node (desired state). Tree search algorithms attempt to find a solution by traversing the tree structure, it's starting at the root node and thoughtfully expanding the child nodes in a specific way.</w:t>
+        <w:t xml:space="preserve"> for a solution, The exits path from the "root" node (initial state) to a "goal" node (desired state). Tree search algorithms attempt to find a solution </w:t>
+      </w:r>
+      <w:r>
+        <w:rPr>
+          <w:rFonts w:asciiTheme="minorBidi" w:hAnsiTheme="minorBidi" w:cstheme="minorBidi"/>
+          <w:color w:val="000000"/>
+        </w:rPr>
+        <w:lastRenderedPageBreak/>
+        <w:t>by traversing the tree structure, it's starting at the root node and thoughtfully expanding the child nodes in a specific way.</w:t>
       </w:r>
     </w:p>
     <w:p>
@@ -3191,7 +2110,7 @@
                     <pic:cNvPicPr/>
                   </pic:nvPicPr>
                   <pic:blipFill>
-                    <a:blip r:embed="rId6">
+                    <a:blip r:embed="rId7">
                       <a:extLst>
                         <a:ext uri="{28A0092B-C50C-407E-A947-70E740481C1C}">
                           <a14:useLocalDpi xmlns:a14="http://schemas.microsoft.com/office/drawing/2010/main" val="0"/>
@@ -3406,7 +2325,6 @@
           <w:sz w:val="28"/>
           <w:szCs w:val="28"/>
         </w:rPr>
-        <w:lastRenderedPageBreak/>
         <w:t xml:space="preserve">2.2 Example </w:t>
       </w:r>
     </w:p>
@@ -3571,6 +2489,7 @@
         <w:rPr>
           <w:noProof/>
         </w:rPr>
+        <w:lastRenderedPageBreak/>
         <w:drawing>
           <wp:inline distT="0" distB="0" distL="0" distR="0" wp14:anchorId="215C1302" wp14:editId="583C9495">
             <wp:extent cx="2391109" cy="495369"/>
@@ -3587,7 +2506,7 @@
                     <pic:cNvPicPr/>
                   </pic:nvPicPr>
                   <pic:blipFill>
-                    <a:blip r:embed="rId7">
+                    <a:blip r:embed="rId8">
                       <a:extLst>
                         <a:ext uri="{28A0092B-C50C-407E-A947-70E740481C1C}">
                           <a14:useLocalDpi xmlns:a14="http://schemas.microsoft.com/office/drawing/2010/main" val="0"/>
@@ -3700,7 +2619,7 @@
                     <pic:cNvPicPr/>
                   </pic:nvPicPr>
                   <pic:blipFill>
-                    <a:blip r:embed="rId8">
+                    <a:blip r:embed="rId9">
                       <a:extLst>
                         <a:ext uri="{28A0092B-C50C-407E-A947-70E740481C1C}">
                           <a14:useLocalDpi xmlns:a14="http://schemas.microsoft.com/office/drawing/2010/main" val="0"/>
@@ -3953,7 +2872,7 @@
                     <pic:cNvPicPr/>
                   </pic:nvPicPr>
                   <pic:blipFill>
-                    <a:blip r:embed="rId9">
+                    <a:blip r:embed="rId10">
                       <a:extLst>
                         <a:ext uri="{28A0092B-C50C-407E-A947-70E740481C1C}">
                           <a14:useLocalDpi xmlns:a14="http://schemas.microsoft.com/office/drawing/2010/main" val="0"/>
@@ -4108,7 +3027,7 @@
                     <pic:cNvPicPr/>
                   </pic:nvPicPr>
                   <pic:blipFill>
-                    <a:blip r:embed="rId10">
+                    <a:blip r:embed="rId11">
                       <a:extLst>
                         <a:ext uri="{28A0092B-C50C-407E-A947-70E740481C1C}">
                           <a14:useLocalDpi xmlns:a14="http://schemas.microsoft.com/office/drawing/2010/main" val="0"/>
@@ -4171,7 +3090,7 @@
                     <pic:cNvPicPr/>
                   </pic:nvPicPr>
                   <pic:blipFill>
-                    <a:blip r:embed="rId11">
+                    <a:blip r:embed="rId12">
                       <a:extLst>
                         <a:ext uri="{28A0092B-C50C-407E-A947-70E740481C1C}">
                           <a14:useLocalDpi xmlns:a14="http://schemas.microsoft.com/office/drawing/2010/main" val="0"/>
@@ -4246,7 +3165,7 @@
                     <pic:cNvPicPr/>
                   </pic:nvPicPr>
                   <pic:blipFill>
-                    <a:blip r:embed="rId12">
+                    <a:blip r:embed="rId13">
                       <a:extLst>
                         <a:ext uri="{28A0092B-C50C-407E-A947-70E740481C1C}">
                           <a14:useLocalDpi xmlns:a14="http://schemas.microsoft.com/office/drawing/2010/main" val="0"/>

</xml_diff>

<commit_message>
explain the pseudocode of minimax algorithm in report file
</commit_message>
<xml_diff>
--- a/Report.docx
+++ b/Report.docx
@@ -1673,7 +1673,6 @@
         <w:rPr>
           <w:rFonts w:asciiTheme="majorBidi" w:hAnsiTheme="majorBidi" w:cstheme="majorBidi"/>
           <w:color w:val="8496B0" w:themeColor="text2" w:themeTint="99"/>
-          <w:rtl/>
         </w:rPr>
       </w:pPr>
       <w:r>
@@ -1741,27 +1740,10 @@
       <w:pPr>
         <w:rPr>
           <w:rFonts w:asciiTheme="majorBidi" w:hAnsiTheme="majorBidi" w:cstheme="majorBidi"/>
-          <w:b/>
-          <w:bCs/>
-          <w:color w:val="8496B0" w:themeColor="text2" w:themeTint="99"/>
-        </w:rPr>
-      </w:pPr>
-      <w:r>
-        <w:rPr>
-          <w:rFonts w:asciiTheme="majorBidi" w:hAnsiTheme="majorBidi" w:cstheme="majorBidi"/>
-          <w:color w:val="8496B0" w:themeColor="text2" w:themeTint="99"/>
-        </w:rPr>
-        <w:tab/>
-      </w:r>
-      <w:r>
-        <w:rPr>
-          <w:rFonts w:asciiTheme="majorBidi" w:hAnsiTheme="majorBidi" w:cstheme="majorBidi"/>
-          <w:b/>
-          <w:bCs/>
-          <w:color w:val="8496B0" w:themeColor="text2" w:themeTint="99"/>
-        </w:rPr>
-        <w:t>return 0</w:t>
-      </w:r>
+          <w:color w:val="8496B0" w:themeColor="text2" w:themeTint="99"/>
+          <w:rtl/>
+        </w:rPr>
+      </w:pPr>
     </w:p>
     <w:p>
       <w:pPr>
@@ -1770,6 +1752,34 @@
           <w:rFonts w:asciiTheme="minorBidi" w:hAnsiTheme="minorBidi" w:cstheme="minorBidi"/>
         </w:rPr>
       </w:pPr>
+      <w:r>
+        <w:rPr>
+          <w:rFonts w:asciiTheme="minorBidi" w:hAnsiTheme="minorBidi" w:cstheme="minorBidi"/>
+        </w:rPr>
+        <w:t>The minimax function returns a heuristic value for lea</w:t>
+      </w:r>
+      <w:bookmarkStart w:id="2" w:name="_GoBack"/>
+      <w:bookmarkEnd w:id="2"/>
+      <w:r>
+        <w:rPr>
+          <w:rFonts w:asciiTheme="minorBidi" w:hAnsiTheme="minorBidi" w:cstheme="minorBidi"/>
+        </w:rPr>
+        <w:t>f nodes (children is empty and nodes at the maximum search depth).</w:t>
+      </w:r>
+    </w:p>
+    <w:p>
+      <w:pPr>
+        <w:pStyle w:val="ListParagraph"/>
+        <w:rPr>
+          <w:rFonts w:asciiTheme="minorBidi" w:hAnsiTheme="minorBidi" w:cstheme="minorBidi"/>
+        </w:rPr>
+      </w:pPr>
+      <w:r>
+        <w:rPr>
+          <w:rFonts w:asciiTheme="minorBidi" w:hAnsiTheme="minorBidi" w:cstheme="minorBidi"/>
+        </w:rPr>
+        <w:t>Minimax treats the two players (the max player and the min player) separately in its code.  If the player is max, then it recursively calls minimax and changing the player to min, decrements depth and returns the maximum value. If the player is min, then it recursively calls minimax and changing the player to max, decrements depth and returns the minimum value.</w:t>
+      </w:r>
     </w:p>
     <w:p/>
     <w:p>
@@ -1860,8 +1870,6 @@
       <w:r>
         <w:t>Part 2</w:t>
       </w:r>
-      <w:bookmarkStart w:id="2" w:name="_GoBack"/>
-      <w:bookmarkEnd w:id="2"/>
     </w:p>
     <w:p>
       <w:pPr>
@@ -1919,6 +1927,7 @@
       <w:bookmarkStart w:id="5" w:name="_Toc23369009"/>
       <w:bookmarkStart w:id="6" w:name="_Toc23370887"/>
       <w:r>
+        <w:lastRenderedPageBreak/>
         <w:t xml:space="preserve">2.1 </w:t>
       </w:r>
       <w:r>
@@ -1982,15 +1991,7 @@
           <w:rFonts w:asciiTheme="minorBidi" w:hAnsiTheme="minorBidi" w:cstheme="minorBidi"/>
           <w:color w:val="000000"/>
         </w:rPr>
-        <w:t xml:space="preserve"> for a solution, The exits path from the "root" node (initial state) to a "goal" node (desired state). Tree search algorithms attempt to find a solution </w:t>
-      </w:r>
-      <w:r>
-        <w:rPr>
-          <w:rFonts w:asciiTheme="minorBidi" w:hAnsiTheme="minorBidi" w:cstheme="minorBidi"/>
-          <w:color w:val="000000"/>
-        </w:rPr>
-        <w:lastRenderedPageBreak/>
-        <w:t>by traversing the tree structure, it's starting at the root node and thoughtfully expanding the child nodes in a specific way.</w:t>
+        <w:t xml:space="preserve"> for a solution, The exits path from the "root" node (initial state) to a "goal" node (desired state). Tree search algorithms attempt to find a solution by traversing the tree structure, it's starting at the root node and thoughtfully expanding the child nodes in a specific way.</w:t>
       </w:r>
     </w:p>
     <w:p>
@@ -2371,6 +2372,7 @@
         <w:rPr>
           <w:rFonts w:asciiTheme="majorBidi" w:hAnsiTheme="majorBidi" w:cstheme="majorBidi"/>
         </w:rPr>
+        <w:lastRenderedPageBreak/>
         <w:t>In our example, we will play between two humans</w:t>
       </w:r>
       <w:r>
@@ -2489,7 +2491,6 @@
         <w:rPr>
           <w:noProof/>
         </w:rPr>
-        <w:lastRenderedPageBreak/>
         <w:drawing>
           <wp:inline distT="0" distB="0" distL="0" distR="0" wp14:anchorId="215C1302" wp14:editId="583C9495">
             <wp:extent cx="2391109" cy="495369"/>

</xml_diff>